<commit_message>
sprint 2, 3 had been added and product back log had been updated
</commit_message>
<xml_diff>
--- a/productbacklock.docx
+++ b/productbacklock.docx
@@ -4,7 +4,7 @@
   <w:body>
     <w:p>
       <w:pPr>
-        <w:pStyle w:val="Normal1"/>
+        <w:pStyle w:val="LOnormal"/>
         <w:rPr/>
       </w:pPr>
       <w:r>
@@ -26,13 +26,13 @@
         <w:tblLook w:val="0600"/>
       </w:tblPr>
       <w:tblGrid>
-        <w:gridCol w:w="644"/>
+        <w:gridCol w:w="643"/>
         <w:gridCol w:w="929"/>
-        <w:gridCol w:w="3299"/>
+        <w:gridCol w:w="3298"/>
         <w:gridCol w:w="870"/>
-        <w:gridCol w:w="3674"/>
-        <w:gridCol w:w="674"/>
-        <w:gridCol w:w="1759"/>
+        <w:gridCol w:w="3673"/>
+        <w:gridCol w:w="673"/>
+        <w:gridCol w:w="1763"/>
       </w:tblGrid>
       <w:tr>
         <w:trPr>
@@ -40,22 +40,21 @@
         </w:trPr>
         <w:tc>
           <w:tcPr>
-            <w:tcW w:w="644" w:type="dxa"/>
-            <w:tcBorders>
-              <w:top w:val="single" w:sz="8" w:space="0" w:color="000000"/>
-              <w:left w:val="single" w:sz="8" w:space="0" w:color="000000"/>
-              <w:bottom w:val="single" w:sz="8" w:space="0" w:color="000000"/>
-              <w:right w:val="single" w:sz="8" w:space="0" w:color="000000"/>
-            </w:tcBorders>
-            <w:shd w:fill="auto" w:val="clear"/>
-          </w:tcPr>
-          <w:p>
-            <w:pPr>
-              <w:pStyle w:val="Normal1"/>
-              <w:keepNext w:val="false"/>
-              <w:keepLines w:val="false"/>
-              <w:widowControl w:val="false"/>
-              <w:pBdr/>
+            <w:tcW w:w="643" w:type="dxa"/>
+            <w:tcBorders>
+              <w:top w:val="single" w:sz="8" w:space="0" w:color="000000"/>
+              <w:left w:val="single" w:sz="8" w:space="0" w:color="000000"/>
+              <w:bottom w:val="single" w:sz="8" w:space="0" w:color="000000"/>
+              <w:right w:val="single" w:sz="8" w:space="0" w:color="000000"/>
+            </w:tcBorders>
+            <w:shd w:fill="auto" w:val="clear"/>
+          </w:tcPr>
+          <w:p>
+            <w:pPr>
+              <w:pStyle w:val="LOnormal"/>
+              <w:keepNext w:val="false"/>
+              <w:keepLines w:val="false"/>
+              <w:widowControl w:val="false"/>
               <w:shd w:val="clear" w:fill="auto"/>
               <w:spacing w:lineRule="auto" w:line="240" w:before="0" w:after="0"/>
               <w:ind w:left="0" w:right="0" w:hanging="0"/>
@@ -81,11 +80,10 @@
           </w:tcPr>
           <w:p>
             <w:pPr>
-              <w:pStyle w:val="Normal1"/>
-              <w:keepNext w:val="false"/>
-              <w:keepLines w:val="false"/>
-              <w:widowControl w:val="false"/>
-              <w:pBdr/>
+              <w:pStyle w:val="LOnormal"/>
+              <w:keepNext w:val="false"/>
+              <w:keepLines w:val="false"/>
+              <w:widowControl w:val="false"/>
               <w:shd w:val="clear" w:fill="auto"/>
               <w:spacing w:lineRule="auto" w:line="240" w:before="0" w:after="0"/>
               <w:ind w:left="0" w:right="0" w:hanging="0"/>
@@ -100,22 +98,21 @@
         </w:tc>
         <w:tc>
           <w:tcPr>
-            <w:tcW w:w="3299" w:type="dxa"/>
-            <w:tcBorders>
-              <w:top w:val="single" w:sz="8" w:space="0" w:color="000000"/>
-              <w:left w:val="single" w:sz="8" w:space="0" w:color="000000"/>
-              <w:bottom w:val="single" w:sz="8" w:space="0" w:color="000000"/>
-              <w:right w:val="single" w:sz="8" w:space="0" w:color="000000"/>
-            </w:tcBorders>
-            <w:shd w:fill="auto" w:val="clear"/>
-          </w:tcPr>
-          <w:p>
-            <w:pPr>
-              <w:pStyle w:val="Normal1"/>
-              <w:keepNext w:val="false"/>
-              <w:keepLines w:val="false"/>
-              <w:widowControl w:val="false"/>
-              <w:pBdr/>
+            <w:tcW w:w="3298" w:type="dxa"/>
+            <w:tcBorders>
+              <w:top w:val="single" w:sz="8" w:space="0" w:color="000000"/>
+              <w:left w:val="single" w:sz="8" w:space="0" w:color="000000"/>
+              <w:bottom w:val="single" w:sz="8" w:space="0" w:color="000000"/>
+              <w:right w:val="single" w:sz="8" w:space="0" w:color="000000"/>
+            </w:tcBorders>
+            <w:shd w:fill="auto" w:val="clear"/>
+          </w:tcPr>
+          <w:p>
+            <w:pPr>
+              <w:pStyle w:val="LOnormal"/>
+              <w:keepNext w:val="false"/>
+              <w:keepLines w:val="false"/>
+              <w:widowControl w:val="false"/>
               <w:shd w:val="clear" w:fill="auto"/>
               <w:spacing w:lineRule="auto" w:line="240" w:before="0" w:after="0"/>
               <w:ind w:left="0" w:right="0" w:hanging="0"/>
@@ -141,11 +138,10 @@
           </w:tcPr>
           <w:p>
             <w:pPr>
-              <w:pStyle w:val="Normal1"/>
-              <w:keepNext w:val="false"/>
-              <w:keepLines w:val="false"/>
-              <w:widowControl w:val="false"/>
-              <w:pBdr/>
+              <w:pStyle w:val="LOnormal"/>
+              <w:keepNext w:val="false"/>
+              <w:keepLines w:val="false"/>
+              <w:widowControl w:val="false"/>
               <w:shd w:val="clear" w:fill="auto"/>
               <w:spacing w:lineRule="auto" w:line="240" w:before="0" w:after="0"/>
               <w:ind w:left="0" w:right="0" w:hanging="0"/>
@@ -160,22 +156,21 @@
         </w:tc>
         <w:tc>
           <w:tcPr>
-            <w:tcW w:w="3674" w:type="dxa"/>
-            <w:tcBorders>
-              <w:top w:val="single" w:sz="8" w:space="0" w:color="000000"/>
-              <w:left w:val="single" w:sz="8" w:space="0" w:color="000000"/>
-              <w:bottom w:val="single" w:sz="8" w:space="0" w:color="000000"/>
-              <w:right w:val="single" w:sz="8" w:space="0" w:color="000000"/>
-            </w:tcBorders>
-            <w:shd w:fill="auto" w:val="clear"/>
-          </w:tcPr>
-          <w:p>
-            <w:pPr>
-              <w:pStyle w:val="Normal1"/>
-              <w:keepNext w:val="false"/>
-              <w:keepLines w:val="false"/>
-              <w:widowControl w:val="false"/>
-              <w:pBdr/>
+            <w:tcW w:w="3673" w:type="dxa"/>
+            <w:tcBorders>
+              <w:top w:val="single" w:sz="8" w:space="0" w:color="000000"/>
+              <w:left w:val="single" w:sz="8" w:space="0" w:color="000000"/>
+              <w:bottom w:val="single" w:sz="8" w:space="0" w:color="000000"/>
+              <w:right w:val="single" w:sz="8" w:space="0" w:color="000000"/>
+            </w:tcBorders>
+            <w:shd w:fill="auto" w:val="clear"/>
+          </w:tcPr>
+          <w:p>
+            <w:pPr>
+              <w:pStyle w:val="LOnormal"/>
+              <w:keepNext w:val="false"/>
+              <w:keepLines w:val="false"/>
+              <w:widowControl w:val="false"/>
               <w:shd w:val="clear" w:fill="auto"/>
               <w:spacing w:lineRule="auto" w:line="240" w:before="0" w:after="0"/>
               <w:ind w:left="0" w:right="0" w:hanging="0"/>
@@ -190,22 +185,21 @@
         </w:tc>
         <w:tc>
           <w:tcPr>
-            <w:tcW w:w="674" w:type="dxa"/>
-            <w:tcBorders>
-              <w:top w:val="single" w:sz="8" w:space="0" w:color="000000"/>
-              <w:left w:val="single" w:sz="8" w:space="0" w:color="000000"/>
-              <w:bottom w:val="single" w:sz="8" w:space="0" w:color="000000"/>
-              <w:right w:val="single" w:sz="8" w:space="0" w:color="000000"/>
-            </w:tcBorders>
-            <w:shd w:fill="auto" w:val="clear"/>
-          </w:tcPr>
-          <w:p>
-            <w:pPr>
-              <w:pStyle w:val="Normal1"/>
-              <w:keepNext w:val="false"/>
-              <w:keepLines w:val="false"/>
-              <w:widowControl w:val="false"/>
-              <w:pBdr/>
+            <w:tcW w:w="673" w:type="dxa"/>
+            <w:tcBorders>
+              <w:top w:val="single" w:sz="8" w:space="0" w:color="000000"/>
+              <w:left w:val="single" w:sz="8" w:space="0" w:color="000000"/>
+              <w:bottom w:val="single" w:sz="8" w:space="0" w:color="000000"/>
+              <w:right w:val="single" w:sz="8" w:space="0" w:color="000000"/>
+            </w:tcBorders>
+            <w:shd w:fill="auto" w:val="clear"/>
+          </w:tcPr>
+          <w:p>
+            <w:pPr>
+              <w:pStyle w:val="LOnormal"/>
+              <w:keepNext w:val="false"/>
+              <w:keepLines w:val="false"/>
+              <w:widowControl w:val="false"/>
               <w:shd w:val="clear" w:fill="auto"/>
               <w:spacing w:lineRule="auto" w:line="240" w:before="0" w:after="0"/>
               <w:ind w:left="0" w:right="0" w:hanging="0"/>
@@ -220,22 +214,21 @@
         </w:tc>
         <w:tc>
           <w:tcPr>
-            <w:tcW w:w="1759" w:type="dxa"/>
-            <w:tcBorders>
-              <w:top w:val="single" w:sz="8" w:space="0" w:color="000000"/>
-              <w:left w:val="single" w:sz="8" w:space="0" w:color="000000"/>
-              <w:bottom w:val="single" w:sz="8" w:space="0" w:color="000000"/>
-              <w:right w:val="single" w:sz="8" w:space="0" w:color="000000"/>
-            </w:tcBorders>
-            <w:shd w:fill="auto" w:val="clear"/>
-          </w:tcPr>
-          <w:p>
-            <w:pPr>
-              <w:pStyle w:val="Normal1"/>
-              <w:keepNext w:val="false"/>
-              <w:keepLines w:val="false"/>
-              <w:widowControl w:val="false"/>
-              <w:pBdr/>
+            <w:tcW w:w="1763" w:type="dxa"/>
+            <w:tcBorders>
+              <w:top w:val="single" w:sz="8" w:space="0" w:color="000000"/>
+              <w:left w:val="single" w:sz="8" w:space="0" w:color="000000"/>
+              <w:bottom w:val="single" w:sz="8" w:space="0" w:color="000000"/>
+              <w:right w:val="single" w:sz="8" w:space="0" w:color="000000"/>
+            </w:tcBorders>
+            <w:shd w:fill="auto" w:val="clear"/>
+          </w:tcPr>
+          <w:p>
+            <w:pPr>
+              <w:pStyle w:val="LOnormal"/>
+              <w:keepNext w:val="false"/>
+              <w:keepLines w:val="false"/>
+              <w:widowControl w:val="false"/>
               <w:shd w:val="clear" w:fill="auto"/>
               <w:spacing w:lineRule="auto" w:line="240" w:before="0" w:after="0"/>
               <w:ind w:left="0" w:right="0" w:hanging="0"/>
@@ -255,22 +248,21 @@
         </w:trPr>
         <w:tc>
           <w:tcPr>
-            <w:tcW w:w="644" w:type="dxa"/>
-            <w:tcBorders>
-              <w:top w:val="single" w:sz="8" w:space="0" w:color="000000"/>
-              <w:left w:val="single" w:sz="8" w:space="0" w:color="000000"/>
-              <w:bottom w:val="single" w:sz="8" w:space="0" w:color="000000"/>
-              <w:right w:val="single" w:sz="8" w:space="0" w:color="000000"/>
-            </w:tcBorders>
-            <w:shd w:fill="auto" w:val="clear"/>
-          </w:tcPr>
-          <w:p>
-            <w:pPr>
-              <w:pStyle w:val="Normal1"/>
-              <w:keepNext w:val="false"/>
-              <w:keepLines w:val="false"/>
-              <w:widowControl w:val="false"/>
-              <w:pBdr/>
+            <w:tcW w:w="643" w:type="dxa"/>
+            <w:tcBorders>
+              <w:top w:val="single" w:sz="8" w:space="0" w:color="000000"/>
+              <w:left w:val="single" w:sz="8" w:space="0" w:color="000000"/>
+              <w:bottom w:val="single" w:sz="8" w:space="0" w:color="000000"/>
+              <w:right w:val="single" w:sz="8" w:space="0" w:color="000000"/>
+            </w:tcBorders>
+            <w:shd w:fill="auto" w:val="clear"/>
+          </w:tcPr>
+          <w:p>
+            <w:pPr>
+              <w:pStyle w:val="LOnormal"/>
+              <w:keepNext w:val="false"/>
+              <w:keepLines w:val="false"/>
+              <w:widowControl w:val="false"/>
               <w:shd w:val="clear" w:fill="auto"/>
               <w:spacing w:lineRule="auto" w:line="240" w:before="0" w:after="0"/>
               <w:ind w:left="0" w:right="0" w:hanging="0"/>
@@ -296,11 +288,10 @@
           </w:tcPr>
           <w:p>
             <w:pPr>
-              <w:pStyle w:val="Normal1"/>
-              <w:keepNext w:val="false"/>
-              <w:keepLines w:val="false"/>
-              <w:widowControl w:val="false"/>
-              <w:pBdr/>
+              <w:pStyle w:val="LOnormal"/>
+              <w:keepNext w:val="false"/>
+              <w:keepLines w:val="false"/>
+              <w:widowControl w:val="false"/>
               <w:shd w:val="clear" w:fill="auto"/>
               <w:spacing w:lineRule="auto" w:line="240" w:before="0" w:after="0"/>
               <w:ind w:left="0" w:right="0" w:hanging="0"/>
@@ -315,31 +306,30 @@
         </w:tc>
         <w:tc>
           <w:tcPr>
-            <w:tcW w:w="3299" w:type="dxa"/>
-            <w:tcBorders>
-              <w:top w:val="single" w:sz="8" w:space="0" w:color="000000"/>
-              <w:left w:val="single" w:sz="8" w:space="0" w:color="000000"/>
-              <w:bottom w:val="single" w:sz="8" w:space="0" w:color="000000"/>
-              <w:right w:val="single" w:sz="8" w:space="0" w:color="000000"/>
-            </w:tcBorders>
-            <w:shd w:fill="auto" w:val="clear"/>
-          </w:tcPr>
-          <w:p>
-            <w:pPr>
-              <w:pStyle w:val="Normal1"/>
-              <w:keepNext w:val="false"/>
-              <w:keepLines w:val="false"/>
-              <w:widowControl w:val="false"/>
-              <w:pBdr/>
-              <w:shd w:val="clear" w:fill="auto"/>
-              <w:spacing w:lineRule="auto" w:line="240" w:before="0" w:after="0"/>
-              <w:ind w:left="0" w:right="0" w:hanging="0"/>
-              <w:jc w:val="left"/>
-              <w:rPr/>
-            </w:pPr>
-            <w:r>
-              <w:rPr/>
-              <w:t>Play hangman against an AI</w:t>
+            <w:tcW w:w="3298" w:type="dxa"/>
+            <w:tcBorders>
+              <w:top w:val="single" w:sz="8" w:space="0" w:color="000000"/>
+              <w:left w:val="single" w:sz="8" w:space="0" w:color="000000"/>
+              <w:bottom w:val="single" w:sz="8" w:space="0" w:color="000000"/>
+              <w:right w:val="single" w:sz="8" w:space="0" w:color="000000"/>
+            </w:tcBorders>
+            <w:shd w:fill="auto" w:val="clear"/>
+          </w:tcPr>
+          <w:p>
+            <w:pPr>
+              <w:pStyle w:val="LOnormal"/>
+              <w:keepNext w:val="false"/>
+              <w:keepLines w:val="false"/>
+              <w:widowControl w:val="false"/>
+              <w:shd w:val="clear" w:fill="auto"/>
+              <w:spacing w:lineRule="auto" w:line="240" w:before="0" w:after="0"/>
+              <w:ind w:left="0" w:right="0" w:hanging="0"/>
+              <w:jc w:val="left"/>
+              <w:rPr/>
+            </w:pPr>
+            <w:r>
+              <w:rPr/>
+              <w:t>stopped from making a guess that has already been made so that i don’t waste my time</w:t>
             </w:r>
           </w:p>
         </w:tc>
@@ -356,11 +346,10 @@
           </w:tcPr>
           <w:p>
             <w:pPr>
-              <w:pStyle w:val="Normal1"/>
-              <w:keepNext w:val="false"/>
-              <w:keepLines w:val="false"/>
-              <w:widowControl w:val="false"/>
-              <w:pBdr/>
+              <w:pStyle w:val="LOnormal"/>
+              <w:keepNext w:val="false"/>
+              <w:keepLines w:val="false"/>
+              <w:widowControl w:val="false"/>
               <w:shd w:val="clear" w:fill="auto"/>
               <w:spacing w:lineRule="auto" w:line="240" w:before="0" w:after="0"/>
               <w:ind w:left="0" w:right="0" w:hanging="0"/>
@@ -375,22 +364,21 @@
         </w:tc>
         <w:tc>
           <w:tcPr>
-            <w:tcW w:w="3674" w:type="dxa"/>
-            <w:tcBorders>
-              <w:top w:val="single" w:sz="8" w:space="0" w:color="000000"/>
-              <w:left w:val="single" w:sz="8" w:space="0" w:color="000000"/>
-              <w:bottom w:val="single" w:sz="8" w:space="0" w:color="000000"/>
-              <w:right w:val="single" w:sz="8" w:space="0" w:color="000000"/>
-            </w:tcBorders>
-            <w:shd w:fill="auto" w:val="clear"/>
-          </w:tcPr>
-          <w:p>
-            <w:pPr>
-              <w:pStyle w:val="Normal1"/>
-              <w:keepNext w:val="false"/>
-              <w:keepLines w:val="false"/>
-              <w:widowControl w:val="false"/>
-              <w:pBdr/>
+            <w:tcW w:w="3673" w:type="dxa"/>
+            <w:tcBorders>
+              <w:top w:val="single" w:sz="8" w:space="0" w:color="000000"/>
+              <w:left w:val="single" w:sz="8" w:space="0" w:color="000000"/>
+              <w:bottom w:val="single" w:sz="8" w:space="0" w:color="000000"/>
+              <w:right w:val="single" w:sz="8" w:space="0" w:color="000000"/>
+            </w:tcBorders>
+            <w:shd w:fill="auto" w:val="clear"/>
+          </w:tcPr>
+          <w:p>
+            <w:pPr>
+              <w:pStyle w:val="LOnormal"/>
+              <w:keepNext w:val="false"/>
+              <w:keepLines w:val="false"/>
+              <w:widowControl w:val="false"/>
               <w:shd w:val="clear" w:fill="auto"/>
               <w:spacing w:lineRule="auto" w:line="240" w:before="0" w:after="0"/>
               <w:ind w:left="0" w:right="0" w:hanging="0"/>
@@ -405,22 +393,21 @@
         </w:tc>
         <w:tc>
           <w:tcPr>
-            <w:tcW w:w="674" w:type="dxa"/>
-            <w:tcBorders>
-              <w:top w:val="single" w:sz="8" w:space="0" w:color="000000"/>
-              <w:left w:val="single" w:sz="8" w:space="0" w:color="000000"/>
-              <w:bottom w:val="single" w:sz="8" w:space="0" w:color="000000"/>
-              <w:right w:val="single" w:sz="8" w:space="0" w:color="000000"/>
-            </w:tcBorders>
-            <w:shd w:fill="auto" w:val="clear"/>
-          </w:tcPr>
-          <w:p>
-            <w:pPr>
-              <w:pStyle w:val="Normal1"/>
-              <w:keepNext w:val="false"/>
-              <w:keepLines w:val="false"/>
-              <w:widowControl w:val="false"/>
-              <w:pBdr/>
+            <w:tcW w:w="673" w:type="dxa"/>
+            <w:tcBorders>
+              <w:top w:val="single" w:sz="8" w:space="0" w:color="000000"/>
+              <w:left w:val="single" w:sz="8" w:space="0" w:color="000000"/>
+              <w:bottom w:val="single" w:sz="8" w:space="0" w:color="000000"/>
+              <w:right w:val="single" w:sz="8" w:space="0" w:color="000000"/>
+            </w:tcBorders>
+            <w:shd w:fill="auto" w:val="clear"/>
+          </w:tcPr>
+          <w:p>
+            <w:pPr>
+              <w:pStyle w:val="LOnormal"/>
+              <w:keepNext w:val="false"/>
+              <w:keepLines w:val="false"/>
+              <w:widowControl w:val="false"/>
               <w:shd w:val="clear" w:fill="auto"/>
               <w:spacing w:lineRule="auto" w:line="240" w:before="0" w:after="0"/>
               <w:ind w:left="0" w:right="0" w:hanging="0"/>
@@ -435,31 +422,30 @@
         </w:tc>
         <w:tc>
           <w:tcPr>
-            <w:tcW w:w="1759" w:type="dxa"/>
-            <w:tcBorders>
-              <w:top w:val="single" w:sz="8" w:space="0" w:color="000000"/>
-              <w:left w:val="single" w:sz="8" w:space="0" w:color="000000"/>
-              <w:bottom w:val="single" w:sz="8" w:space="0" w:color="000000"/>
-              <w:right w:val="single" w:sz="8" w:space="0" w:color="000000"/>
-            </w:tcBorders>
-            <w:shd w:fill="auto" w:val="clear"/>
-          </w:tcPr>
-          <w:p>
-            <w:pPr>
-              <w:pStyle w:val="Normal1"/>
-              <w:keepNext w:val="false"/>
-              <w:keepLines w:val="false"/>
-              <w:widowControl w:val="false"/>
-              <w:pBdr/>
-              <w:shd w:val="clear" w:fill="auto"/>
-              <w:spacing w:lineRule="auto" w:line="240" w:before="0" w:after="0"/>
-              <w:ind w:left="0" w:right="0" w:hanging="0"/>
-              <w:jc w:val="left"/>
-              <w:rPr/>
-            </w:pPr>
-            <w:r>
-              <w:rPr/>
-              <w:t>In progress</w:t>
+            <w:tcW w:w="1763" w:type="dxa"/>
+            <w:tcBorders>
+              <w:top w:val="single" w:sz="8" w:space="0" w:color="000000"/>
+              <w:left w:val="single" w:sz="8" w:space="0" w:color="000000"/>
+              <w:bottom w:val="single" w:sz="8" w:space="0" w:color="000000"/>
+              <w:right w:val="single" w:sz="8" w:space="0" w:color="000000"/>
+            </w:tcBorders>
+            <w:shd w:fill="auto" w:val="clear"/>
+          </w:tcPr>
+          <w:p>
+            <w:pPr>
+              <w:pStyle w:val="LOnormal"/>
+              <w:keepNext w:val="false"/>
+              <w:keepLines w:val="false"/>
+              <w:widowControl w:val="false"/>
+              <w:shd w:val="clear" w:fill="auto"/>
+              <w:spacing w:lineRule="auto" w:line="240" w:before="0" w:after="0"/>
+              <w:ind w:left="0" w:right="0" w:hanging="0"/>
+              <w:jc w:val="left"/>
+              <w:rPr/>
+            </w:pPr>
+            <w:r>
+              <w:rPr/>
+              <w:t>done</w:t>
             </w:r>
           </w:p>
         </w:tc>
@@ -468,22 +454,21 @@
         <w:trPr/>
         <w:tc>
           <w:tcPr>
-            <w:tcW w:w="644" w:type="dxa"/>
-            <w:tcBorders>
-              <w:top w:val="single" w:sz="8" w:space="0" w:color="000000"/>
-              <w:left w:val="single" w:sz="8" w:space="0" w:color="000000"/>
-              <w:bottom w:val="single" w:sz="8" w:space="0" w:color="000000"/>
-              <w:right w:val="single" w:sz="8" w:space="0" w:color="000000"/>
-            </w:tcBorders>
-            <w:shd w:fill="auto" w:val="clear"/>
-          </w:tcPr>
-          <w:p>
-            <w:pPr>
-              <w:pStyle w:val="Normal1"/>
-              <w:keepNext w:val="false"/>
-              <w:keepLines w:val="false"/>
-              <w:widowControl w:val="false"/>
-              <w:pBdr/>
+            <w:tcW w:w="643" w:type="dxa"/>
+            <w:tcBorders>
+              <w:top w:val="single" w:sz="8" w:space="0" w:color="000000"/>
+              <w:left w:val="single" w:sz="8" w:space="0" w:color="000000"/>
+              <w:bottom w:val="single" w:sz="8" w:space="0" w:color="000000"/>
+              <w:right w:val="single" w:sz="8" w:space="0" w:color="000000"/>
+            </w:tcBorders>
+            <w:shd w:fill="auto" w:val="clear"/>
+          </w:tcPr>
+          <w:p>
+            <w:pPr>
+              <w:pStyle w:val="LOnormal"/>
+              <w:keepNext w:val="false"/>
+              <w:keepLines w:val="false"/>
+              <w:widowControl w:val="false"/>
               <w:shd w:val="clear" w:fill="auto"/>
               <w:spacing w:lineRule="auto" w:line="240" w:before="0" w:after="0"/>
               <w:ind w:left="0" w:right="0" w:hanging="0"/>
@@ -509,11 +494,10 @@
           </w:tcPr>
           <w:p>
             <w:pPr>
-              <w:pStyle w:val="Normal1"/>
-              <w:keepNext w:val="false"/>
-              <w:keepLines w:val="false"/>
-              <w:widowControl w:val="false"/>
-              <w:pBdr/>
+              <w:pStyle w:val="LOnormal"/>
+              <w:keepNext w:val="false"/>
+              <w:keepLines w:val="false"/>
+              <w:widowControl w:val="false"/>
               <w:shd w:val="clear" w:fill="auto"/>
               <w:spacing w:lineRule="auto" w:line="240" w:before="0" w:after="0"/>
               <w:ind w:left="0" w:right="0" w:hanging="0"/>
@@ -528,22 +512,21 @@
         </w:tc>
         <w:tc>
           <w:tcPr>
-            <w:tcW w:w="3299" w:type="dxa"/>
-            <w:tcBorders>
-              <w:top w:val="single" w:sz="8" w:space="0" w:color="000000"/>
-              <w:left w:val="single" w:sz="8" w:space="0" w:color="000000"/>
-              <w:bottom w:val="single" w:sz="8" w:space="0" w:color="000000"/>
-              <w:right w:val="single" w:sz="8" w:space="0" w:color="000000"/>
-            </w:tcBorders>
-            <w:shd w:fill="auto" w:val="clear"/>
-          </w:tcPr>
-          <w:p>
-            <w:pPr>
-              <w:pStyle w:val="Normal1"/>
-              <w:keepNext w:val="false"/>
-              <w:keepLines w:val="false"/>
-              <w:widowControl w:val="false"/>
-              <w:pBdr/>
+            <w:tcW w:w="3298" w:type="dxa"/>
+            <w:tcBorders>
+              <w:top w:val="single" w:sz="8" w:space="0" w:color="000000"/>
+              <w:left w:val="single" w:sz="8" w:space="0" w:color="000000"/>
+              <w:bottom w:val="single" w:sz="8" w:space="0" w:color="000000"/>
+              <w:right w:val="single" w:sz="8" w:space="0" w:color="000000"/>
+            </w:tcBorders>
+            <w:shd w:fill="auto" w:val="clear"/>
+          </w:tcPr>
+          <w:p>
+            <w:pPr>
+              <w:pStyle w:val="LOnormal"/>
+              <w:keepNext w:val="false"/>
+              <w:keepLines w:val="false"/>
+              <w:widowControl w:val="false"/>
               <w:shd w:val="clear" w:fill="auto"/>
               <w:spacing w:lineRule="auto" w:line="240" w:before="0" w:after="0"/>
               <w:ind w:left="0" w:right="0" w:hanging="0"/>
@@ -569,11 +552,10 @@
           </w:tcPr>
           <w:p>
             <w:pPr>
-              <w:pStyle w:val="Normal1"/>
-              <w:keepNext w:val="false"/>
-              <w:keepLines w:val="false"/>
-              <w:widowControl w:val="false"/>
-              <w:pBdr/>
+              <w:pStyle w:val="LOnormal"/>
+              <w:keepNext w:val="false"/>
+              <w:keepLines w:val="false"/>
+              <w:widowControl w:val="false"/>
               <w:shd w:val="clear" w:fill="auto"/>
               <w:spacing w:lineRule="auto" w:line="240" w:before="0" w:after="0"/>
               <w:ind w:left="0" w:right="0" w:hanging="0"/>
@@ -588,22 +570,21 @@
         </w:tc>
         <w:tc>
           <w:tcPr>
-            <w:tcW w:w="3674" w:type="dxa"/>
-            <w:tcBorders>
-              <w:top w:val="single" w:sz="8" w:space="0" w:color="000000"/>
-              <w:left w:val="single" w:sz="8" w:space="0" w:color="000000"/>
-              <w:bottom w:val="single" w:sz="8" w:space="0" w:color="000000"/>
-              <w:right w:val="single" w:sz="8" w:space="0" w:color="000000"/>
-            </w:tcBorders>
-            <w:shd w:fill="auto" w:val="clear"/>
-          </w:tcPr>
-          <w:p>
-            <w:pPr>
-              <w:pStyle w:val="Normal1"/>
-              <w:keepNext w:val="false"/>
-              <w:keepLines w:val="false"/>
-              <w:widowControl w:val="false"/>
-              <w:pBdr/>
+            <w:tcW w:w="3673" w:type="dxa"/>
+            <w:tcBorders>
+              <w:top w:val="single" w:sz="8" w:space="0" w:color="000000"/>
+              <w:left w:val="single" w:sz="8" w:space="0" w:color="000000"/>
+              <w:bottom w:val="single" w:sz="8" w:space="0" w:color="000000"/>
+              <w:right w:val="single" w:sz="8" w:space="0" w:color="000000"/>
+            </w:tcBorders>
+            <w:shd w:fill="auto" w:val="clear"/>
+          </w:tcPr>
+          <w:p>
+            <w:pPr>
+              <w:pStyle w:val="LOnormal"/>
+              <w:keepNext w:val="false"/>
+              <w:keepLines w:val="false"/>
+              <w:widowControl w:val="false"/>
               <w:shd w:val="clear" w:fill="auto"/>
               <w:spacing w:lineRule="auto" w:line="240" w:before="0" w:after="0"/>
               <w:ind w:left="0" w:right="0" w:hanging="0"/>
@@ -618,22 +599,21 @@
         </w:tc>
         <w:tc>
           <w:tcPr>
-            <w:tcW w:w="674" w:type="dxa"/>
-            <w:tcBorders>
-              <w:top w:val="single" w:sz="8" w:space="0" w:color="000000"/>
-              <w:left w:val="single" w:sz="8" w:space="0" w:color="000000"/>
-              <w:bottom w:val="single" w:sz="8" w:space="0" w:color="000000"/>
-              <w:right w:val="single" w:sz="8" w:space="0" w:color="000000"/>
-            </w:tcBorders>
-            <w:shd w:fill="auto" w:val="clear"/>
-          </w:tcPr>
-          <w:p>
-            <w:pPr>
-              <w:pStyle w:val="Normal1"/>
-              <w:keepNext w:val="false"/>
-              <w:keepLines w:val="false"/>
-              <w:widowControl w:val="false"/>
-              <w:pBdr/>
+            <w:tcW w:w="673" w:type="dxa"/>
+            <w:tcBorders>
+              <w:top w:val="single" w:sz="8" w:space="0" w:color="000000"/>
+              <w:left w:val="single" w:sz="8" w:space="0" w:color="000000"/>
+              <w:bottom w:val="single" w:sz="8" w:space="0" w:color="000000"/>
+              <w:right w:val="single" w:sz="8" w:space="0" w:color="000000"/>
+            </w:tcBorders>
+            <w:shd w:fill="auto" w:val="clear"/>
+          </w:tcPr>
+          <w:p>
+            <w:pPr>
+              <w:pStyle w:val="LOnormal"/>
+              <w:keepNext w:val="false"/>
+              <w:keepLines w:val="false"/>
+              <w:widowControl w:val="false"/>
               <w:shd w:val="clear" w:fill="auto"/>
               <w:spacing w:lineRule="auto" w:line="240" w:before="0" w:after="0"/>
               <w:ind w:left="0" w:right="0" w:hanging="0"/>
@@ -648,31 +628,30 @@
         </w:tc>
         <w:tc>
           <w:tcPr>
-            <w:tcW w:w="1759" w:type="dxa"/>
-            <w:tcBorders>
-              <w:top w:val="single" w:sz="8" w:space="0" w:color="000000"/>
-              <w:left w:val="single" w:sz="8" w:space="0" w:color="000000"/>
-              <w:bottom w:val="single" w:sz="8" w:space="0" w:color="000000"/>
-              <w:right w:val="single" w:sz="8" w:space="0" w:color="000000"/>
-            </w:tcBorders>
-            <w:shd w:fill="auto" w:val="clear"/>
-          </w:tcPr>
-          <w:p>
-            <w:pPr>
-              <w:pStyle w:val="Normal1"/>
-              <w:keepNext w:val="false"/>
-              <w:keepLines w:val="false"/>
-              <w:widowControl w:val="false"/>
-              <w:pBdr/>
-              <w:shd w:val="clear" w:fill="auto"/>
-              <w:spacing w:lineRule="auto" w:line="240" w:before="0" w:after="0"/>
-              <w:ind w:left="0" w:right="0" w:hanging="0"/>
-              <w:jc w:val="left"/>
-              <w:rPr/>
-            </w:pPr>
-            <w:r>
-              <w:rPr/>
-              <w:t>In progress</w:t>
+            <w:tcW w:w="1763" w:type="dxa"/>
+            <w:tcBorders>
+              <w:top w:val="single" w:sz="8" w:space="0" w:color="000000"/>
+              <w:left w:val="single" w:sz="8" w:space="0" w:color="000000"/>
+              <w:bottom w:val="single" w:sz="8" w:space="0" w:color="000000"/>
+              <w:right w:val="single" w:sz="8" w:space="0" w:color="000000"/>
+            </w:tcBorders>
+            <w:shd w:fill="auto" w:val="clear"/>
+          </w:tcPr>
+          <w:p>
+            <w:pPr>
+              <w:pStyle w:val="LOnormal"/>
+              <w:keepNext w:val="false"/>
+              <w:keepLines w:val="false"/>
+              <w:widowControl w:val="false"/>
+              <w:shd w:val="clear" w:fill="auto"/>
+              <w:spacing w:lineRule="auto" w:line="240" w:before="0" w:after="0"/>
+              <w:ind w:left="0" w:right="0" w:hanging="0"/>
+              <w:jc w:val="left"/>
+              <w:rPr/>
+            </w:pPr>
+            <w:r>
+              <w:rPr/>
+              <w:t>done</w:t>
             </w:r>
           </w:p>
         </w:tc>
@@ -681,22 +660,21 @@
         <w:trPr/>
         <w:tc>
           <w:tcPr>
-            <w:tcW w:w="644" w:type="dxa"/>
-            <w:tcBorders>
-              <w:top w:val="single" w:sz="8" w:space="0" w:color="000000"/>
-              <w:left w:val="single" w:sz="8" w:space="0" w:color="000000"/>
-              <w:bottom w:val="single" w:sz="8" w:space="0" w:color="000000"/>
-              <w:right w:val="single" w:sz="8" w:space="0" w:color="000000"/>
-            </w:tcBorders>
-            <w:shd w:fill="auto" w:val="clear"/>
-          </w:tcPr>
-          <w:p>
-            <w:pPr>
-              <w:pStyle w:val="Normal1"/>
-              <w:keepNext w:val="false"/>
-              <w:keepLines w:val="false"/>
-              <w:widowControl w:val="false"/>
-              <w:pBdr/>
+            <w:tcW w:w="643" w:type="dxa"/>
+            <w:tcBorders>
+              <w:top w:val="single" w:sz="8" w:space="0" w:color="000000"/>
+              <w:left w:val="single" w:sz="8" w:space="0" w:color="000000"/>
+              <w:bottom w:val="single" w:sz="8" w:space="0" w:color="000000"/>
+              <w:right w:val="single" w:sz="8" w:space="0" w:color="000000"/>
+            </w:tcBorders>
+            <w:shd w:fill="auto" w:val="clear"/>
+          </w:tcPr>
+          <w:p>
+            <w:pPr>
+              <w:pStyle w:val="LOnormal"/>
+              <w:keepNext w:val="false"/>
+              <w:keepLines w:val="false"/>
+              <w:widowControl w:val="false"/>
               <w:shd w:val="clear" w:fill="auto"/>
               <w:spacing w:lineRule="auto" w:line="240" w:before="0" w:after="0"/>
               <w:ind w:left="0" w:right="0" w:hanging="0"/>
@@ -722,11 +700,10 @@
           </w:tcPr>
           <w:p>
             <w:pPr>
-              <w:pStyle w:val="Normal1"/>
-              <w:keepNext w:val="false"/>
-              <w:keepLines w:val="false"/>
-              <w:widowControl w:val="false"/>
-              <w:pBdr/>
+              <w:pStyle w:val="LOnormal"/>
+              <w:keepNext w:val="false"/>
+              <w:keepLines w:val="false"/>
+              <w:widowControl w:val="false"/>
               <w:shd w:val="clear" w:fill="auto"/>
               <w:spacing w:lineRule="auto" w:line="240" w:before="0" w:after="0"/>
               <w:ind w:left="0" w:right="0" w:hanging="0"/>
@@ -741,22 +718,21 @@
         </w:tc>
         <w:tc>
           <w:tcPr>
-            <w:tcW w:w="3299" w:type="dxa"/>
-            <w:tcBorders>
-              <w:top w:val="single" w:sz="8" w:space="0" w:color="000000"/>
-              <w:left w:val="single" w:sz="8" w:space="0" w:color="000000"/>
-              <w:bottom w:val="single" w:sz="8" w:space="0" w:color="000000"/>
-              <w:right w:val="single" w:sz="8" w:space="0" w:color="000000"/>
-            </w:tcBorders>
-            <w:shd w:fill="auto" w:val="clear"/>
-          </w:tcPr>
-          <w:p>
-            <w:pPr>
-              <w:pStyle w:val="Normal1"/>
-              <w:keepNext w:val="false"/>
-              <w:keepLines w:val="false"/>
-              <w:widowControl w:val="false"/>
-              <w:pBdr/>
+            <w:tcW w:w="3298" w:type="dxa"/>
+            <w:tcBorders>
+              <w:top w:val="single" w:sz="8" w:space="0" w:color="000000"/>
+              <w:left w:val="single" w:sz="8" w:space="0" w:color="000000"/>
+              <w:bottom w:val="single" w:sz="8" w:space="0" w:color="000000"/>
+              <w:right w:val="single" w:sz="8" w:space="0" w:color="000000"/>
+            </w:tcBorders>
+            <w:shd w:fill="auto" w:val="clear"/>
+          </w:tcPr>
+          <w:p>
+            <w:pPr>
+              <w:pStyle w:val="LOnormal"/>
+              <w:keepNext w:val="false"/>
+              <w:keepLines w:val="false"/>
+              <w:widowControl w:val="false"/>
               <w:shd w:val="clear" w:fill="auto"/>
               <w:spacing w:lineRule="auto" w:line="240" w:before="0" w:after="0"/>
               <w:ind w:left="0" w:right="0" w:hanging="0"/>
@@ -794,11 +770,10 @@
           </w:tcPr>
           <w:p>
             <w:pPr>
-              <w:pStyle w:val="Normal1"/>
-              <w:keepNext w:val="false"/>
-              <w:keepLines w:val="false"/>
-              <w:widowControl w:val="false"/>
-              <w:pBdr/>
+              <w:pStyle w:val="LOnormal"/>
+              <w:keepNext w:val="false"/>
+              <w:keepLines w:val="false"/>
+              <w:widowControl w:val="false"/>
               <w:shd w:val="clear" w:fill="auto"/>
               <w:spacing w:lineRule="auto" w:line="240" w:before="0" w:after="0"/>
               <w:ind w:left="0" w:right="0" w:hanging="0"/>
@@ -813,22 +788,21 @@
         </w:tc>
         <w:tc>
           <w:tcPr>
-            <w:tcW w:w="3674" w:type="dxa"/>
-            <w:tcBorders>
-              <w:top w:val="single" w:sz="8" w:space="0" w:color="000000"/>
-              <w:left w:val="single" w:sz="8" w:space="0" w:color="000000"/>
-              <w:bottom w:val="single" w:sz="8" w:space="0" w:color="000000"/>
-              <w:right w:val="single" w:sz="8" w:space="0" w:color="000000"/>
-            </w:tcBorders>
-            <w:shd w:fill="auto" w:val="clear"/>
-          </w:tcPr>
-          <w:p>
-            <w:pPr>
-              <w:pStyle w:val="Normal1"/>
-              <w:keepNext w:val="false"/>
-              <w:keepLines w:val="false"/>
-              <w:widowControl w:val="false"/>
-              <w:pBdr/>
+            <w:tcW w:w="3673" w:type="dxa"/>
+            <w:tcBorders>
+              <w:top w:val="single" w:sz="8" w:space="0" w:color="000000"/>
+              <w:left w:val="single" w:sz="8" w:space="0" w:color="000000"/>
+              <w:bottom w:val="single" w:sz="8" w:space="0" w:color="000000"/>
+              <w:right w:val="single" w:sz="8" w:space="0" w:color="000000"/>
+            </w:tcBorders>
+            <w:shd w:fill="auto" w:val="clear"/>
+          </w:tcPr>
+          <w:p>
+            <w:pPr>
+              <w:pStyle w:val="LOnormal"/>
+              <w:keepNext w:val="false"/>
+              <w:keepLines w:val="false"/>
+              <w:widowControl w:val="false"/>
               <w:shd w:val="clear" w:fill="auto"/>
               <w:spacing w:lineRule="auto" w:line="240" w:before="0" w:after="0"/>
               <w:ind w:left="0" w:right="0" w:hanging="0"/>
@@ -843,22 +817,21 @@
         </w:tc>
         <w:tc>
           <w:tcPr>
-            <w:tcW w:w="674" w:type="dxa"/>
-            <w:tcBorders>
-              <w:top w:val="single" w:sz="8" w:space="0" w:color="000000"/>
-              <w:left w:val="single" w:sz="8" w:space="0" w:color="000000"/>
-              <w:bottom w:val="single" w:sz="8" w:space="0" w:color="000000"/>
-              <w:right w:val="single" w:sz="8" w:space="0" w:color="000000"/>
-            </w:tcBorders>
-            <w:shd w:fill="auto" w:val="clear"/>
-          </w:tcPr>
-          <w:p>
-            <w:pPr>
-              <w:pStyle w:val="Normal1"/>
-              <w:keepNext w:val="false"/>
-              <w:keepLines w:val="false"/>
-              <w:widowControl w:val="false"/>
-              <w:pBdr/>
+            <w:tcW w:w="673" w:type="dxa"/>
+            <w:tcBorders>
+              <w:top w:val="single" w:sz="8" w:space="0" w:color="000000"/>
+              <w:left w:val="single" w:sz="8" w:space="0" w:color="000000"/>
+              <w:bottom w:val="single" w:sz="8" w:space="0" w:color="000000"/>
+              <w:right w:val="single" w:sz="8" w:space="0" w:color="000000"/>
+            </w:tcBorders>
+            <w:shd w:fill="auto" w:val="clear"/>
+          </w:tcPr>
+          <w:p>
+            <w:pPr>
+              <w:pStyle w:val="LOnormal"/>
+              <w:keepNext w:val="false"/>
+              <w:keepLines w:val="false"/>
+              <w:widowControl w:val="false"/>
               <w:shd w:val="clear" w:fill="auto"/>
               <w:spacing w:lineRule="auto" w:line="240" w:before="0" w:after="0"/>
               <w:ind w:left="0" w:right="0" w:hanging="0"/>
@@ -873,30 +846,30 @@
         </w:tc>
         <w:tc>
           <w:tcPr>
-            <w:tcW w:w="1759" w:type="dxa"/>
-            <w:tcBorders>
-              <w:top w:val="single" w:sz="8" w:space="0" w:color="000000"/>
-              <w:left w:val="single" w:sz="8" w:space="0" w:color="000000"/>
-              <w:bottom w:val="single" w:sz="8" w:space="0" w:color="000000"/>
-              <w:right w:val="single" w:sz="8" w:space="0" w:color="000000"/>
-            </w:tcBorders>
-            <w:shd w:fill="auto" w:val="clear"/>
-          </w:tcPr>
-          <w:p>
-            <w:pPr>
-              <w:pStyle w:val="Normal1"/>
-              <w:keepNext w:val="false"/>
-              <w:keepLines w:val="false"/>
-              <w:widowControl w:val="false"/>
-              <w:pBdr/>
-              <w:shd w:val="clear" w:fill="auto"/>
-              <w:spacing w:lineRule="auto" w:line="240" w:before="0" w:after="0"/>
-              <w:ind w:left="0" w:right="0" w:hanging="0"/>
-              <w:jc w:val="left"/>
-              <w:rPr/>
-            </w:pPr>
-            <w:r>
-              <w:rPr/>
+            <w:tcW w:w="1763" w:type="dxa"/>
+            <w:tcBorders>
+              <w:top w:val="single" w:sz="8" w:space="0" w:color="000000"/>
+              <w:left w:val="single" w:sz="8" w:space="0" w:color="000000"/>
+              <w:bottom w:val="single" w:sz="8" w:space="0" w:color="000000"/>
+              <w:right w:val="single" w:sz="8" w:space="0" w:color="000000"/>
+            </w:tcBorders>
+            <w:shd w:fill="auto" w:val="clear"/>
+          </w:tcPr>
+          <w:p>
+            <w:pPr>
+              <w:pStyle w:val="LOnormal"/>
+              <w:keepNext w:val="false"/>
+              <w:keepLines w:val="false"/>
+              <w:widowControl w:val="false"/>
+              <w:shd w:val="clear" w:fill="auto"/>
+              <w:spacing w:lineRule="auto" w:line="240" w:before="0" w:after="0"/>
+              <w:ind w:left="0" w:right="0" w:hanging="0"/>
+              <w:jc w:val="left"/>
+              <w:rPr/>
+            </w:pPr>
+            <w:r>
+              <w:rPr/>
+              <w:t>In progress</w:t>
             </w:r>
           </w:p>
         </w:tc>
@@ -905,22 +878,21 @@
         <w:trPr/>
         <w:tc>
           <w:tcPr>
-            <w:tcW w:w="644" w:type="dxa"/>
-            <w:tcBorders>
-              <w:top w:val="single" w:sz="8" w:space="0" w:color="000000"/>
-              <w:left w:val="single" w:sz="8" w:space="0" w:color="000000"/>
-              <w:bottom w:val="single" w:sz="8" w:space="0" w:color="000000"/>
-              <w:right w:val="single" w:sz="8" w:space="0" w:color="000000"/>
-            </w:tcBorders>
-            <w:shd w:fill="auto" w:val="clear"/>
-          </w:tcPr>
-          <w:p>
-            <w:pPr>
-              <w:pStyle w:val="Normal1"/>
-              <w:keepNext w:val="false"/>
-              <w:keepLines w:val="false"/>
-              <w:widowControl w:val="false"/>
-              <w:pBdr/>
+            <w:tcW w:w="643" w:type="dxa"/>
+            <w:tcBorders>
+              <w:top w:val="single" w:sz="8" w:space="0" w:color="000000"/>
+              <w:left w:val="single" w:sz="8" w:space="0" w:color="000000"/>
+              <w:bottom w:val="single" w:sz="8" w:space="0" w:color="000000"/>
+              <w:right w:val="single" w:sz="8" w:space="0" w:color="000000"/>
+            </w:tcBorders>
+            <w:shd w:fill="auto" w:val="clear"/>
+          </w:tcPr>
+          <w:p>
+            <w:pPr>
+              <w:pStyle w:val="LOnormal"/>
+              <w:keepNext w:val="false"/>
+              <w:keepLines w:val="false"/>
+              <w:widowControl w:val="false"/>
               <w:shd w:val="clear" w:fill="auto"/>
               <w:spacing w:lineRule="auto" w:line="240" w:before="0" w:after="0"/>
               <w:ind w:left="0" w:right="0" w:hanging="0"/>
@@ -946,11 +918,10 @@
           </w:tcPr>
           <w:p>
             <w:pPr>
-              <w:pStyle w:val="Normal1"/>
-              <w:keepNext w:val="false"/>
-              <w:keepLines w:val="false"/>
-              <w:widowControl w:val="false"/>
-              <w:pBdr/>
+              <w:pStyle w:val="LOnormal"/>
+              <w:keepNext w:val="false"/>
+              <w:keepLines w:val="false"/>
+              <w:widowControl w:val="false"/>
               <w:shd w:val="clear" w:fill="auto"/>
               <w:spacing w:lineRule="auto" w:line="240" w:before="0" w:after="0"/>
               <w:ind w:left="0" w:right="0" w:hanging="0"/>
@@ -965,22 +936,21 @@
         </w:tc>
         <w:tc>
           <w:tcPr>
-            <w:tcW w:w="3299" w:type="dxa"/>
-            <w:tcBorders>
-              <w:top w:val="single" w:sz="8" w:space="0" w:color="000000"/>
-              <w:left w:val="single" w:sz="8" w:space="0" w:color="000000"/>
-              <w:bottom w:val="single" w:sz="8" w:space="0" w:color="000000"/>
-              <w:right w:val="single" w:sz="8" w:space="0" w:color="000000"/>
-            </w:tcBorders>
-            <w:shd w:fill="auto" w:val="clear"/>
-          </w:tcPr>
-          <w:p>
-            <w:pPr>
-              <w:pStyle w:val="Normal1"/>
-              <w:keepNext w:val="false"/>
-              <w:keepLines w:val="false"/>
-              <w:widowControl w:val="false"/>
-              <w:pBdr/>
+            <w:tcW w:w="3298" w:type="dxa"/>
+            <w:tcBorders>
+              <w:top w:val="single" w:sz="8" w:space="0" w:color="000000"/>
+              <w:left w:val="single" w:sz="8" w:space="0" w:color="000000"/>
+              <w:bottom w:val="single" w:sz="8" w:space="0" w:color="000000"/>
+              <w:right w:val="single" w:sz="8" w:space="0" w:color="000000"/>
+            </w:tcBorders>
+            <w:shd w:fill="auto" w:val="clear"/>
+          </w:tcPr>
+          <w:p>
+            <w:pPr>
+              <w:pStyle w:val="LOnormal"/>
+              <w:keepNext w:val="false"/>
+              <w:keepLines w:val="false"/>
+              <w:widowControl w:val="false"/>
               <w:shd w:val="clear" w:fill="auto"/>
               <w:spacing w:lineRule="auto" w:line="240" w:before="0" w:after="0"/>
               <w:ind w:left="0" w:right="0" w:hanging="0"/>
@@ -1022,11 +992,10 @@
           </w:tcPr>
           <w:p>
             <w:pPr>
-              <w:pStyle w:val="Normal1"/>
-              <w:keepNext w:val="false"/>
-              <w:keepLines w:val="false"/>
-              <w:widowControl w:val="false"/>
-              <w:pBdr/>
+              <w:pStyle w:val="LOnormal"/>
+              <w:keepNext w:val="false"/>
+              <w:keepLines w:val="false"/>
+              <w:widowControl w:val="false"/>
               <w:shd w:val="clear" w:fill="auto"/>
               <w:spacing w:lineRule="auto" w:line="240" w:before="0" w:after="0"/>
               <w:ind w:left="0" w:right="0" w:hanging="0"/>
@@ -1041,22 +1010,21 @@
         </w:tc>
         <w:tc>
           <w:tcPr>
-            <w:tcW w:w="3674" w:type="dxa"/>
-            <w:tcBorders>
-              <w:top w:val="single" w:sz="8" w:space="0" w:color="000000"/>
-              <w:left w:val="single" w:sz="8" w:space="0" w:color="000000"/>
-              <w:bottom w:val="single" w:sz="8" w:space="0" w:color="000000"/>
-              <w:right w:val="single" w:sz="8" w:space="0" w:color="000000"/>
-            </w:tcBorders>
-            <w:shd w:fill="auto" w:val="clear"/>
-          </w:tcPr>
-          <w:p>
-            <w:pPr>
-              <w:pStyle w:val="Normal1"/>
-              <w:keepNext w:val="false"/>
-              <w:keepLines w:val="false"/>
-              <w:widowControl w:val="false"/>
-              <w:pBdr/>
+            <w:tcW w:w="3673" w:type="dxa"/>
+            <w:tcBorders>
+              <w:top w:val="single" w:sz="8" w:space="0" w:color="000000"/>
+              <w:left w:val="single" w:sz="8" w:space="0" w:color="000000"/>
+              <w:bottom w:val="single" w:sz="8" w:space="0" w:color="000000"/>
+              <w:right w:val="single" w:sz="8" w:space="0" w:color="000000"/>
+            </w:tcBorders>
+            <w:shd w:fill="auto" w:val="clear"/>
+          </w:tcPr>
+          <w:p>
+            <w:pPr>
+              <w:pStyle w:val="LOnormal"/>
+              <w:keepNext w:val="false"/>
+              <w:keepLines w:val="false"/>
+              <w:widowControl w:val="false"/>
               <w:shd w:val="clear" w:fill="auto"/>
               <w:spacing w:lineRule="auto" w:line="240" w:before="0" w:after="0"/>
               <w:ind w:left="0" w:right="0" w:hanging="0"/>
@@ -1071,22 +1039,21 @@
         </w:tc>
         <w:tc>
           <w:tcPr>
-            <w:tcW w:w="674" w:type="dxa"/>
-            <w:tcBorders>
-              <w:top w:val="single" w:sz="8" w:space="0" w:color="000000"/>
-              <w:left w:val="single" w:sz="8" w:space="0" w:color="000000"/>
-              <w:bottom w:val="single" w:sz="8" w:space="0" w:color="000000"/>
-              <w:right w:val="single" w:sz="8" w:space="0" w:color="000000"/>
-            </w:tcBorders>
-            <w:shd w:fill="auto" w:val="clear"/>
-          </w:tcPr>
-          <w:p>
-            <w:pPr>
-              <w:pStyle w:val="Normal1"/>
-              <w:keepNext w:val="false"/>
-              <w:keepLines w:val="false"/>
-              <w:widowControl w:val="false"/>
-              <w:pBdr/>
+            <w:tcW w:w="673" w:type="dxa"/>
+            <w:tcBorders>
+              <w:top w:val="single" w:sz="8" w:space="0" w:color="000000"/>
+              <w:left w:val="single" w:sz="8" w:space="0" w:color="000000"/>
+              <w:bottom w:val="single" w:sz="8" w:space="0" w:color="000000"/>
+              <w:right w:val="single" w:sz="8" w:space="0" w:color="000000"/>
+            </w:tcBorders>
+            <w:shd w:fill="auto" w:val="clear"/>
+          </w:tcPr>
+          <w:p>
+            <w:pPr>
+              <w:pStyle w:val="LOnormal"/>
+              <w:keepNext w:val="false"/>
+              <w:keepLines w:val="false"/>
+              <w:widowControl w:val="false"/>
               <w:shd w:val="clear" w:fill="auto"/>
               <w:spacing w:lineRule="auto" w:line="240" w:before="0" w:after="0"/>
               <w:ind w:left="0" w:right="0" w:hanging="0"/>
@@ -1101,31 +1068,30 @@
         </w:tc>
         <w:tc>
           <w:tcPr>
-            <w:tcW w:w="1759" w:type="dxa"/>
-            <w:tcBorders>
-              <w:top w:val="single" w:sz="8" w:space="0" w:color="000000"/>
-              <w:left w:val="single" w:sz="8" w:space="0" w:color="000000"/>
-              <w:bottom w:val="single" w:sz="8" w:space="0" w:color="000000"/>
-              <w:right w:val="single" w:sz="8" w:space="0" w:color="000000"/>
-            </w:tcBorders>
-            <w:shd w:fill="auto" w:val="clear"/>
-          </w:tcPr>
-          <w:p>
-            <w:pPr>
-              <w:pStyle w:val="Normal1"/>
-              <w:keepNext w:val="false"/>
-              <w:keepLines w:val="false"/>
-              <w:widowControl w:val="false"/>
-              <w:pBdr/>
-              <w:shd w:val="clear" w:fill="auto"/>
-              <w:spacing w:lineRule="auto" w:line="240" w:before="0" w:after="0"/>
-              <w:ind w:left="0" w:right="0" w:hanging="0"/>
-              <w:jc w:val="left"/>
-              <w:rPr/>
-            </w:pPr>
-            <w:r>
-              <w:rPr/>
-              <w:t>In progress</w:t>
+            <w:tcW w:w="1763" w:type="dxa"/>
+            <w:tcBorders>
+              <w:top w:val="single" w:sz="8" w:space="0" w:color="000000"/>
+              <w:left w:val="single" w:sz="8" w:space="0" w:color="000000"/>
+              <w:bottom w:val="single" w:sz="8" w:space="0" w:color="000000"/>
+              <w:right w:val="single" w:sz="8" w:space="0" w:color="000000"/>
+            </w:tcBorders>
+            <w:shd w:fill="auto" w:val="clear"/>
+          </w:tcPr>
+          <w:p>
+            <w:pPr>
+              <w:pStyle w:val="LOnormal"/>
+              <w:keepNext w:val="false"/>
+              <w:keepLines w:val="false"/>
+              <w:widowControl w:val="false"/>
+              <w:shd w:val="clear" w:fill="auto"/>
+              <w:spacing w:lineRule="auto" w:line="240" w:before="0" w:after="0"/>
+              <w:ind w:left="0" w:right="0" w:hanging="0"/>
+              <w:jc w:val="left"/>
+              <w:rPr/>
+            </w:pPr>
+            <w:r>
+              <w:rPr/>
+              <w:t>To be started</w:t>
             </w:r>
           </w:p>
         </w:tc>
@@ -1134,22 +1100,21 @@
         <w:trPr/>
         <w:tc>
           <w:tcPr>
-            <w:tcW w:w="644" w:type="dxa"/>
-            <w:tcBorders>
-              <w:top w:val="single" w:sz="8" w:space="0" w:color="000000"/>
-              <w:left w:val="single" w:sz="8" w:space="0" w:color="000000"/>
-              <w:bottom w:val="single" w:sz="8" w:space="0" w:color="000000"/>
-              <w:right w:val="single" w:sz="8" w:space="0" w:color="000000"/>
-            </w:tcBorders>
-            <w:shd w:fill="auto" w:val="clear"/>
-          </w:tcPr>
-          <w:p>
-            <w:pPr>
-              <w:pStyle w:val="Normal1"/>
-              <w:keepNext w:val="false"/>
-              <w:keepLines w:val="false"/>
-              <w:widowControl w:val="false"/>
-              <w:pBdr/>
+            <w:tcW w:w="643" w:type="dxa"/>
+            <w:tcBorders>
+              <w:top w:val="single" w:sz="8" w:space="0" w:color="000000"/>
+              <w:left w:val="single" w:sz="8" w:space="0" w:color="000000"/>
+              <w:bottom w:val="single" w:sz="8" w:space="0" w:color="000000"/>
+              <w:right w:val="single" w:sz="8" w:space="0" w:color="000000"/>
+            </w:tcBorders>
+            <w:shd w:fill="auto" w:val="clear"/>
+          </w:tcPr>
+          <w:p>
+            <w:pPr>
+              <w:pStyle w:val="LOnormal"/>
+              <w:keepNext w:val="false"/>
+              <w:keepLines w:val="false"/>
+              <w:widowControl w:val="false"/>
               <w:shd w:val="clear" w:fill="auto"/>
               <w:spacing w:lineRule="auto" w:line="240" w:before="0" w:after="0"/>
               <w:ind w:left="0" w:right="0" w:hanging="0"/>
@@ -1175,11 +1140,10 @@
           </w:tcPr>
           <w:p>
             <w:pPr>
-              <w:pStyle w:val="Normal1"/>
-              <w:keepNext w:val="false"/>
-              <w:keepLines w:val="false"/>
-              <w:widowControl w:val="false"/>
-              <w:pBdr/>
+              <w:pStyle w:val="LOnormal"/>
+              <w:keepNext w:val="false"/>
+              <w:keepLines w:val="false"/>
+              <w:widowControl w:val="false"/>
               <w:shd w:val="clear" w:fill="auto"/>
               <w:spacing w:lineRule="auto" w:line="240" w:before="0" w:after="0"/>
               <w:ind w:left="0" w:right="0" w:hanging="0"/>
@@ -1194,22 +1158,21 @@
         </w:tc>
         <w:tc>
           <w:tcPr>
-            <w:tcW w:w="3299" w:type="dxa"/>
-            <w:tcBorders>
-              <w:top w:val="single" w:sz="8" w:space="0" w:color="000000"/>
-              <w:left w:val="single" w:sz="8" w:space="0" w:color="000000"/>
-              <w:bottom w:val="single" w:sz="8" w:space="0" w:color="000000"/>
-              <w:right w:val="single" w:sz="8" w:space="0" w:color="000000"/>
-            </w:tcBorders>
-            <w:shd w:fill="auto" w:val="clear"/>
-          </w:tcPr>
-          <w:p>
-            <w:pPr>
-              <w:pStyle w:val="Normal1"/>
-              <w:keepNext w:val="false"/>
-              <w:keepLines w:val="false"/>
-              <w:widowControl w:val="false"/>
-              <w:pBdr/>
+            <w:tcW w:w="3298" w:type="dxa"/>
+            <w:tcBorders>
+              <w:top w:val="single" w:sz="8" w:space="0" w:color="000000"/>
+              <w:left w:val="single" w:sz="8" w:space="0" w:color="000000"/>
+              <w:bottom w:val="single" w:sz="8" w:space="0" w:color="000000"/>
+              <w:right w:val="single" w:sz="8" w:space="0" w:color="000000"/>
+            </w:tcBorders>
+            <w:shd w:fill="auto" w:val="clear"/>
+          </w:tcPr>
+          <w:p>
+            <w:pPr>
+              <w:pStyle w:val="LOnormal"/>
+              <w:keepNext w:val="false"/>
+              <w:keepLines w:val="false"/>
+              <w:widowControl w:val="false"/>
               <w:shd w:val="clear" w:fill="auto"/>
               <w:spacing w:lineRule="auto" w:line="240" w:before="0" w:after="0"/>
               <w:ind w:left="0" w:right="0" w:hanging="0"/>
@@ -1235,11 +1198,10 @@
           </w:tcPr>
           <w:p>
             <w:pPr>
-              <w:pStyle w:val="Normal1"/>
-              <w:keepNext w:val="false"/>
-              <w:keepLines w:val="false"/>
-              <w:widowControl w:val="false"/>
-              <w:pBdr/>
+              <w:pStyle w:val="LOnormal"/>
+              <w:keepNext w:val="false"/>
+              <w:keepLines w:val="false"/>
+              <w:widowControl w:val="false"/>
               <w:shd w:val="clear" w:fill="auto"/>
               <w:spacing w:lineRule="auto" w:line="240" w:before="0" w:after="0"/>
               <w:ind w:left="0" w:right="0" w:hanging="0"/>
@@ -1254,22 +1216,21 @@
         </w:tc>
         <w:tc>
           <w:tcPr>
-            <w:tcW w:w="3674" w:type="dxa"/>
-            <w:tcBorders>
-              <w:top w:val="single" w:sz="8" w:space="0" w:color="000000"/>
-              <w:left w:val="single" w:sz="8" w:space="0" w:color="000000"/>
-              <w:bottom w:val="single" w:sz="8" w:space="0" w:color="000000"/>
-              <w:right w:val="single" w:sz="8" w:space="0" w:color="000000"/>
-            </w:tcBorders>
-            <w:shd w:fill="auto" w:val="clear"/>
-          </w:tcPr>
-          <w:p>
-            <w:pPr>
-              <w:pStyle w:val="Normal1"/>
-              <w:keepNext w:val="false"/>
-              <w:keepLines w:val="false"/>
-              <w:widowControl w:val="false"/>
-              <w:pBdr/>
+            <w:tcW w:w="3673" w:type="dxa"/>
+            <w:tcBorders>
+              <w:top w:val="single" w:sz="8" w:space="0" w:color="000000"/>
+              <w:left w:val="single" w:sz="8" w:space="0" w:color="000000"/>
+              <w:bottom w:val="single" w:sz="8" w:space="0" w:color="000000"/>
+              <w:right w:val="single" w:sz="8" w:space="0" w:color="000000"/>
+            </w:tcBorders>
+            <w:shd w:fill="auto" w:val="clear"/>
+          </w:tcPr>
+          <w:p>
+            <w:pPr>
+              <w:pStyle w:val="LOnormal"/>
+              <w:keepNext w:val="false"/>
+              <w:keepLines w:val="false"/>
+              <w:widowControl w:val="false"/>
               <w:shd w:val="clear" w:fill="auto"/>
               <w:spacing w:lineRule="auto" w:line="240" w:before="0" w:after="0"/>
               <w:ind w:left="0" w:right="0" w:hanging="0"/>
@@ -1284,22 +1245,21 @@
         </w:tc>
         <w:tc>
           <w:tcPr>
-            <w:tcW w:w="674" w:type="dxa"/>
-            <w:tcBorders>
-              <w:top w:val="single" w:sz="8" w:space="0" w:color="000000"/>
-              <w:left w:val="single" w:sz="8" w:space="0" w:color="000000"/>
-              <w:bottom w:val="single" w:sz="8" w:space="0" w:color="000000"/>
-              <w:right w:val="single" w:sz="8" w:space="0" w:color="000000"/>
-            </w:tcBorders>
-            <w:shd w:fill="auto" w:val="clear"/>
-          </w:tcPr>
-          <w:p>
-            <w:pPr>
-              <w:pStyle w:val="Normal1"/>
-              <w:keepNext w:val="false"/>
-              <w:keepLines w:val="false"/>
-              <w:widowControl w:val="false"/>
-              <w:pBdr/>
+            <w:tcW w:w="673" w:type="dxa"/>
+            <w:tcBorders>
+              <w:top w:val="single" w:sz="8" w:space="0" w:color="000000"/>
+              <w:left w:val="single" w:sz="8" w:space="0" w:color="000000"/>
+              <w:bottom w:val="single" w:sz="8" w:space="0" w:color="000000"/>
+              <w:right w:val="single" w:sz="8" w:space="0" w:color="000000"/>
+            </w:tcBorders>
+            <w:shd w:fill="auto" w:val="clear"/>
+          </w:tcPr>
+          <w:p>
+            <w:pPr>
+              <w:pStyle w:val="LOnormal"/>
+              <w:keepNext w:val="false"/>
+              <w:keepLines w:val="false"/>
+              <w:widowControl w:val="false"/>
               <w:shd w:val="clear" w:fill="auto"/>
               <w:spacing w:lineRule="auto" w:line="240" w:before="0" w:after="0"/>
               <w:ind w:left="0" w:right="0" w:hanging="0"/>
@@ -1314,31 +1274,30 @@
         </w:tc>
         <w:tc>
           <w:tcPr>
-            <w:tcW w:w="1759" w:type="dxa"/>
-            <w:tcBorders>
-              <w:top w:val="single" w:sz="8" w:space="0" w:color="000000"/>
-              <w:left w:val="single" w:sz="8" w:space="0" w:color="000000"/>
-              <w:bottom w:val="single" w:sz="8" w:space="0" w:color="000000"/>
-              <w:right w:val="single" w:sz="8" w:space="0" w:color="000000"/>
-            </w:tcBorders>
-            <w:shd w:fill="auto" w:val="clear"/>
-          </w:tcPr>
-          <w:p>
-            <w:pPr>
-              <w:pStyle w:val="Normal1"/>
-              <w:keepNext w:val="false"/>
-              <w:keepLines w:val="false"/>
-              <w:widowControl w:val="false"/>
-              <w:pBdr/>
-              <w:shd w:val="clear" w:fill="auto"/>
-              <w:spacing w:lineRule="auto" w:line="240" w:before="0" w:after="0"/>
-              <w:ind w:left="0" w:right="0" w:hanging="0"/>
-              <w:jc w:val="left"/>
-              <w:rPr/>
-            </w:pPr>
-            <w:r>
-              <w:rPr/>
-              <w:t>In progress</w:t>
+            <w:tcW w:w="1763" w:type="dxa"/>
+            <w:tcBorders>
+              <w:top w:val="single" w:sz="8" w:space="0" w:color="000000"/>
+              <w:left w:val="single" w:sz="8" w:space="0" w:color="000000"/>
+              <w:bottom w:val="single" w:sz="8" w:space="0" w:color="000000"/>
+              <w:right w:val="single" w:sz="8" w:space="0" w:color="000000"/>
+            </w:tcBorders>
+            <w:shd w:fill="auto" w:val="clear"/>
+          </w:tcPr>
+          <w:p>
+            <w:pPr>
+              <w:pStyle w:val="LOnormal"/>
+              <w:keepNext w:val="false"/>
+              <w:keepLines w:val="false"/>
+              <w:widowControl w:val="false"/>
+              <w:shd w:val="clear" w:fill="auto"/>
+              <w:spacing w:lineRule="auto" w:line="240" w:before="0" w:after="0"/>
+              <w:ind w:left="0" w:right="0" w:hanging="0"/>
+              <w:jc w:val="left"/>
+              <w:rPr/>
+            </w:pPr>
+            <w:r>
+              <w:rPr/>
+              <w:t>To be started</w:t>
             </w:r>
           </w:p>
         </w:tc>
@@ -1347,22 +1306,21 @@
         <w:trPr/>
         <w:tc>
           <w:tcPr>
-            <w:tcW w:w="644" w:type="dxa"/>
-            <w:tcBorders>
-              <w:top w:val="single" w:sz="8" w:space="0" w:color="000000"/>
-              <w:left w:val="single" w:sz="8" w:space="0" w:color="000000"/>
-              <w:bottom w:val="single" w:sz="8" w:space="0" w:color="000000"/>
-              <w:right w:val="single" w:sz="8" w:space="0" w:color="000000"/>
-            </w:tcBorders>
-            <w:shd w:fill="auto" w:val="clear"/>
-          </w:tcPr>
-          <w:p>
-            <w:pPr>
-              <w:pStyle w:val="Normal1"/>
-              <w:keepNext w:val="false"/>
-              <w:keepLines w:val="false"/>
-              <w:widowControl w:val="false"/>
-              <w:pBdr/>
+            <w:tcW w:w="643" w:type="dxa"/>
+            <w:tcBorders>
+              <w:top w:val="single" w:sz="8" w:space="0" w:color="000000"/>
+              <w:left w:val="single" w:sz="8" w:space="0" w:color="000000"/>
+              <w:bottom w:val="single" w:sz="8" w:space="0" w:color="000000"/>
+              <w:right w:val="single" w:sz="8" w:space="0" w:color="000000"/>
+            </w:tcBorders>
+            <w:shd w:fill="auto" w:val="clear"/>
+          </w:tcPr>
+          <w:p>
+            <w:pPr>
+              <w:pStyle w:val="LOnormal"/>
+              <w:keepNext w:val="false"/>
+              <w:keepLines w:val="false"/>
+              <w:widowControl w:val="false"/>
               <w:shd w:val="clear" w:fill="auto"/>
               <w:spacing w:lineRule="auto" w:line="240" w:before="0" w:after="0"/>
               <w:ind w:left="0" w:right="0" w:hanging="0"/>
@@ -1388,11 +1346,10 @@
           </w:tcPr>
           <w:p>
             <w:pPr>
-              <w:pStyle w:val="Normal1"/>
-              <w:keepNext w:val="false"/>
-              <w:keepLines w:val="false"/>
-              <w:widowControl w:val="false"/>
-              <w:pBdr/>
+              <w:pStyle w:val="LOnormal"/>
+              <w:keepNext w:val="false"/>
+              <w:keepLines w:val="false"/>
+              <w:widowControl w:val="false"/>
               <w:shd w:val="clear" w:fill="auto"/>
               <w:spacing w:lineRule="auto" w:line="240" w:before="0" w:after="0"/>
               <w:ind w:left="0" w:right="0" w:hanging="0"/>
@@ -1407,22 +1364,21 @@
         </w:tc>
         <w:tc>
           <w:tcPr>
-            <w:tcW w:w="3299" w:type="dxa"/>
-            <w:tcBorders>
-              <w:top w:val="single" w:sz="8" w:space="0" w:color="000000"/>
-              <w:left w:val="single" w:sz="8" w:space="0" w:color="000000"/>
-              <w:bottom w:val="single" w:sz="8" w:space="0" w:color="000000"/>
-              <w:right w:val="single" w:sz="8" w:space="0" w:color="000000"/>
-            </w:tcBorders>
-            <w:shd w:fill="auto" w:val="clear"/>
-          </w:tcPr>
-          <w:p>
-            <w:pPr>
-              <w:pStyle w:val="Normal1"/>
-              <w:keepNext w:val="false"/>
-              <w:keepLines w:val="false"/>
-              <w:widowControl w:val="false"/>
-              <w:pBdr/>
+            <w:tcW w:w="3298" w:type="dxa"/>
+            <w:tcBorders>
+              <w:top w:val="single" w:sz="8" w:space="0" w:color="000000"/>
+              <w:left w:val="single" w:sz="8" w:space="0" w:color="000000"/>
+              <w:bottom w:val="single" w:sz="8" w:space="0" w:color="000000"/>
+              <w:right w:val="single" w:sz="8" w:space="0" w:color="000000"/>
+            </w:tcBorders>
+            <w:shd w:fill="auto" w:val="clear"/>
+          </w:tcPr>
+          <w:p>
+            <w:pPr>
+              <w:pStyle w:val="LOnormal"/>
+              <w:keepNext w:val="false"/>
+              <w:keepLines w:val="false"/>
+              <w:widowControl w:val="false"/>
               <w:shd w:val="clear" w:fill="auto"/>
               <w:spacing w:lineRule="auto" w:line="240" w:before="0" w:after="0"/>
               <w:ind w:left="0" w:right="0" w:hanging="0"/>
@@ -1459,11 +1415,10 @@
           </w:tcPr>
           <w:p>
             <w:pPr>
-              <w:pStyle w:val="Normal1"/>
-              <w:keepNext w:val="false"/>
-              <w:keepLines w:val="false"/>
-              <w:widowControl w:val="false"/>
-              <w:pBdr/>
+              <w:pStyle w:val="LOnormal"/>
+              <w:keepNext w:val="false"/>
+              <w:keepLines w:val="false"/>
+              <w:widowControl w:val="false"/>
               <w:shd w:val="clear" w:fill="auto"/>
               <w:spacing w:lineRule="auto" w:line="240" w:before="0" w:after="0"/>
               <w:ind w:left="0" w:right="0" w:hanging="0"/>
@@ -1478,22 +1433,21 @@
         </w:tc>
         <w:tc>
           <w:tcPr>
-            <w:tcW w:w="3674" w:type="dxa"/>
-            <w:tcBorders>
-              <w:top w:val="single" w:sz="8" w:space="0" w:color="000000"/>
-              <w:left w:val="single" w:sz="8" w:space="0" w:color="000000"/>
-              <w:bottom w:val="single" w:sz="8" w:space="0" w:color="000000"/>
-              <w:right w:val="single" w:sz="8" w:space="0" w:color="000000"/>
-            </w:tcBorders>
-            <w:shd w:fill="auto" w:val="clear"/>
-          </w:tcPr>
-          <w:p>
-            <w:pPr>
-              <w:pStyle w:val="Normal1"/>
-              <w:keepNext w:val="false"/>
-              <w:keepLines w:val="false"/>
-              <w:widowControl w:val="false"/>
-              <w:pBdr/>
+            <w:tcW w:w="3673" w:type="dxa"/>
+            <w:tcBorders>
+              <w:top w:val="single" w:sz="8" w:space="0" w:color="000000"/>
+              <w:left w:val="single" w:sz="8" w:space="0" w:color="000000"/>
+              <w:bottom w:val="single" w:sz="8" w:space="0" w:color="000000"/>
+              <w:right w:val="single" w:sz="8" w:space="0" w:color="000000"/>
+            </w:tcBorders>
+            <w:shd w:fill="auto" w:val="clear"/>
+          </w:tcPr>
+          <w:p>
+            <w:pPr>
+              <w:pStyle w:val="LOnormal"/>
+              <w:keepNext w:val="false"/>
+              <w:keepLines w:val="false"/>
+              <w:widowControl w:val="false"/>
               <w:shd w:val="clear" w:fill="auto"/>
               <w:spacing w:lineRule="auto" w:line="240" w:before="0" w:after="0"/>
               <w:ind w:left="0" w:right="0" w:hanging="0"/>
@@ -1508,22 +1462,21 @@
         </w:tc>
         <w:tc>
           <w:tcPr>
-            <w:tcW w:w="674" w:type="dxa"/>
-            <w:tcBorders>
-              <w:top w:val="single" w:sz="8" w:space="0" w:color="000000"/>
-              <w:left w:val="single" w:sz="8" w:space="0" w:color="000000"/>
-              <w:bottom w:val="single" w:sz="8" w:space="0" w:color="000000"/>
-              <w:right w:val="single" w:sz="8" w:space="0" w:color="000000"/>
-            </w:tcBorders>
-            <w:shd w:fill="auto" w:val="clear"/>
-          </w:tcPr>
-          <w:p>
-            <w:pPr>
-              <w:pStyle w:val="Normal1"/>
-              <w:keepNext w:val="false"/>
-              <w:keepLines w:val="false"/>
-              <w:widowControl w:val="false"/>
-              <w:pBdr/>
+            <w:tcW w:w="673" w:type="dxa"/>
+            <w:tcBorders>
+              <w:top w:val="single" w:sz="8" w:space="0" w:color="000000"/>
+              <w:left w:val="single" w:sz="8" w:space="0" w:color="000000"/>
+              <w:bottom w:val="single" w:sz="8" w:space="0" w:color="000000"/>
+              <w:right w:val="single" w:sz="8" w:space="0" w:color="000000"/>
+            </w:tcBorders>
+            <w:shd w:fill="auto" w:val="clear"/>
+          </w:tcPr>
+          <w:p>
+            <w:pPr>
+              <w:pStyle w:val="LOnormal"/>
+              <w:keepNext w:val="false"/>
+              <w:keepLines w:val="false"/>
+              <w:widowControl w:val="false"/>
               <w:shd w:val="clear" w:fill="auto"/>
               <w:spacing w:lineRule="auto" w:line="240" w:before="0" w:after="0"/>
               <w:ind w:left="0" w:right="0" w:hanging="0"/>
@@ -1538,22 +1491,21 @@
         </w:tc>
         <w:tc>
           <w:tcPr>
-            <w:tcW w:w="1759" w:type="dxa"/>
-            <w:tcBorders>
-              <w:top w:val="single" w:sz="8" w:space="0" w:color="000000"/>
-              <w:left w:val="single" w:sz="8" w:space="0" w:color="000000"/>
-              <w:bottom w:val="single" w:sz="8" w:space="0" w:color="000000"/>
-              <w:right w:val="single" w:sz="8" w:space="0" w:color="000000"/>
-            </w:tcBorders>
-            <w:shd w:fill="auto" w:val="clear"/>
-          </w:tcPr>
-          <w:p>
-            <w:pPr>
-              <w:pStyle w:val="Normal1"/>
-              <w:keepNext w:val="false"/>
-              <w:keepLines w:val="false"/>
-              <w:widowControl w:val="false"/>
-              <w:pBdr/>
+            <w:tcW w:w="1763" w:type="dxa"/>
+            <w:tcBorders>
+              <w:top w:val="single" w:sz="8" w:space="0" w:color="000000"/>
+              <w:left w:val="single" w:sz="8" w:space="0" w:color="000000"/>
+              <w:bottom w:val="single" w:sz="8" w:space="0" w:color="000000"/>
+              <w:right w:val="single" w:sz="8" w:space="0" w:color="000000"/>
+            </w:tcBorders>
+            <w:shd w:fill="auto" w:val="clear"/>
+          </w:tcPr>
+          <w:p>
+            <w:pPr>
+              <w:pStyle w:val="LOnormal"/>
+              <w:keepNext w:val="false"/>
+              <w:keepLines w:val="false"/>
+              <w:widowControl w:val="false"/>
               <w:shd w:val="clear" w:fill="auto"/>
               <w:spacing w:lineRule="auto" w:line="240" w:before="0" w:after="0"/>
               <w:ind w:left="0" w:right="0" w:hanging="0"/>
@@ -1571,22 +1523,21 @@
         <w:trPr/>
         <w:tc>
           <w:tcPr>
-            <w:tcW w:w="644" w:type="dxa"/>
-            <w:tcBorders>
-              <w:top w:val="single" w:sz="8" w:space="0" w:color="000000"/>
-              <w:left w:val="single" w:sz="8" w:space="0" w:color="000000"/>
-              <w:bottom w:val="single" w:sz="8" w:space="0" w:color="000000"/>
-              <w:right w:val="single" w:sz="8" w:space="0" w:color="000000"/>
-            </w:tcBorders>
-            <w:shd w:fill="auto" w:val="clear"/>
-          </w:tcPr>
-          <w:p>
-            <w:pPr>
-              <w:pStyle w:val="Normal1"/>
-              <w:keepNext w:val="false"/>
-              <w:keepLines w:val="false"/>
-              <w:widowControl w:val="false"/>
-              <w:pBdr/>
+            <w:tcW w:w="643" w:type="dxa"/>
+            <w:tcBorders>
+              <w:top w:val="single" w:sz="8" w:space="0" w:color="000000"/>
+              <w:left w:val="single" w:sz="8" w:space="0" w:color="000000"/>
+              <w:bottom w:val="single" w:sz="8" w:space="0" w:color="000000"/>
+              <w:right w:val="single" w:sz="8" w:space="0" w:color="000000"/>
+            </w:tcBorders>
+            <w:shd w:fill="auto" w:val="clear"/>
+          </w:tcPr>
+          <w:p>
+            <w:pPr>
+              <w:pStyle w:val="LOnormal"/>
+              <w:keepNext w:val="false"/>
+              <w:keepLines w:val="false"/>
+              <w:widowControl w:val="false"/>
               <w:shd w:val="clear" w:fill="auto"/>
               <w:spacing w:lineRule="auto" w:line="240" w:before="0" w:after="0"/>
               <w:ind w:left="0" w:right="0" w:hanging="0"/>
@@ -1612,11 +1563,10 @@
           </w:tcPr>
           <w:p>
             <w:pPr>
-              <w:pStyle w:val="Normal1"/>
-              <w:keepNext w:val="false"/>
-              <w:keepLines w:val="false"/>
-              <w:widowControl w:val="false"/>
-              <w:pBdr/>
+              <w:pStyle w:val="LOnormal"/>
+              <w:keepNext w:val="false"/>
+              <w:keepLines w:val="false"/>
+              <w:widowControl w:val="false"/>
               <w:shd w:val="clear" w:fill="auto"/>
               <w:spacing w:lineRule="auto" w:line="240" w:before="0" w:after="0"/>
               <w:ind w:left="0" w:right="0" w:hanging="0"/>
@@ -1631,22 +1581,21 @@
         </w:tc>
         <w:tc>
           <w:tcPr>
-            <w:tcW w:w="3299" w:type="dxa"/>
-            <w:tcBorders>
-              <w:top w:val="single" w:sz="8" w:space="0" w:color="000000"/>
-              <w:left w:val="single" w:sz="8" w:space="0" w:color="000000"/>
-              <w:bottom w:val="single" w:sz="8" w:space="0" w:color="000000"/>
-              <w:right w:val="single" w:sz="8" w:space="0" w:color="000000"/>
-            </w:tcBorders>
-            <w:shd w:fill="auto" w:val="clear"/>
-          </w:tcPr>
-          <w:p>
-            <w:pPr>
-              <w:pStyle w:val="Normal1"/>
-              <w:keepNext w:val="false"/>
-              <w:keepLines w:val="false"/>
-              <w:widowControl w:val="false"/>
-              <w:pBdr/>
+            <w:tcW w:w="3298" w:type="dxa"/>
+            <w:tcBorders>
+              <w:top w:val="single" w:sz="8" w:space="0" w:color="000000"/>
+              <w:left w:val="single" w:sz="8" w:space="0" w:color="000000"/>
+              <w:bottom w:val="single" w:sz="8" w:space="0" w:color="000000"/>
+              <w:right w:val="single" w:sz="8" w:space="0" w:color="000000"/>
+            </w:tcBorders>
+            <w:shd w:fill="auto" w:val="clear"/>
+          </w:tcPr>
+          <w:p>
+            <w:pPr>
+              <w:pStyle w:val="LOnormal"/>
+              <w:keepNext w:val="false"/>
+              <w:keepLines w:val="false"/>
+              <w:widowControl w:val="false"/>
               <w:shd w:val="clear" w:fill="auto"/>
               <w:spacing w:lineRule="auto" w:line="240" w:before="0" w:after="0"/>
               <w:ind w:left="0" w:right="0" w:hanging="0"/>
@@ -1672,11 +1621,10 @@
           </w:tcPr>
           <w:p>
             <w:pPr>
-              <w:pStyle w:val="Normal1"/>
-              <w:keepNext w:val="false"/>
-              <w:keepLines w:val="false"/>
-              <w:widowControl w:val="false"/>
-              <w:pBdr/>
+              <w:pStyle w:val="LOnormal"/>
+              <w:keepNext w:val="false"/>
+              <w:keepLines w:val="false"/>
+              <w:widowControl w:val="false"/>
               <w:shd w:val="clear" w:fill="auto"/>
               <w:spacing w:lineRule="auto" w:line="240" w:before="0" w:after="0"/>
               <w:ind w:left="0" w:right="0" w:hanging="0"/>
@@ -1691,22 +1639,21 @@
         </w:tc>
         <w:tc>
           <w:tcPr>
-            <w:tcW w:w="3674" w:type="dxa"/>
-            <w:tcBorders>
-              <w:top w:val="single" w:sz="8" w:space="0" w:color="000000"/>
-              <w:left w:val="single" w:sz="8" w:space="0" w:color="000000"/>
-              <w:bottom w:val="single" w:sz="8" w:space="0" w:color="000000"/>
-              <w:right w:val="single" w:sz="8" w:space="0" w:color="000000"/>
-            </w:tcBorders>
-            <w:shd w:fill="auto" w:val="clear"/>
-          </w:tcPr>
-          <w:p>
-            <w:pPr>
-              <w:pStyle w:val="Normal1"/>
-              <w:keepNext w:val="false"/>
-              <w:keepLines w:val="false"/>
-              <w:widowControl w:val="false"/>
-              <w:pBdr/>
+            <w:tcW w:w="3673" w:type="dxa"/>
+            <w:tcBorders>
+              <w:top w:val="single" w:sz="8" w:space="0" w:color="000000"/>
+              <w:left w:val="single" w:sz="8" w:space="0" w:color="000000"/>
+              <w:bottom w:val="single" w:sz="8" w:space="0" w:color="000000"/>
+              <w:right w:val="single" w:sz="8" w:space="0" w:color="000000"/>
+            </w:tcBorders>
+            <w:shd w:fill="auto" w:val="clear"/>
+          </w:tcPr>
+          <w:p>
+            <w:pPr>
+              <w:pStyle w:val="LOnormal"/>
+              <w:keepNext w:val="false"/>
+              <w:keepLines w:val="false"/>
+              <w:widowControl w:val="false"/>
               <w:shd w:val="clear" w:fill="auto"/>
               <w:spacing w:lineRule="auto" w:line="240" w:before="0" w:after="0"/>
               <w:ind w:left="0" w:right="0" w:hanging="0"/>
@@ -1721,22 +1668,21 @@
         </w:tc>
         <w:tc>
           <w:tcPr>
-            <w:tcW w:w="674" w:type="dxa"/>
-            <w:tcBorders>
-              <w:top w:val="single" w:sz="8" w:space="0" w:color="000000"/>
-              <w:left w:val="single" w:sz="8" w:space="0" w:color="000000"/>
-              <w:bottom w:val="single" w:sz="8" w:space="0" w:color="000000"/>
-              <w:right w:val="single" w:sz="8" w:space="0" w:color="000000"/>
-            </w:tcBorders>
-            <w:shd w:fill="auto" w:val="clear"/>
-          </w:tcPr>
-          <w:p>
-            <w:pPr>
-              <w:pStyle w:val="Normal1"/>
-              <w:keepNext w:val="false"/>
-              <w:keepLines w:val="false"/>
-              <w:widowControl w:val="false"/>
-              <w:pBdr/>
+            <w:tcW w:w="673" w:type="dxa"/>
+            <w:tcBorders>
+              <w:top w:val="single" w:sz="8" w:space="0" w:color="000000"/>
+              <w:left w:val="single" w:sz="8" w:space="0" w:color="000000"/>
+              <w:bottom w:val="single" w:sz="8" w:space="0" w:color="000000"/>
+              <w:right w:val="single" w:sz="8" w:space="0" w:color="000000"/>
+            </w:tcBorders>
+            <w:shd w:fill="auto" w:val="clear"/>
+          </w:tcPr>
+          <w:p>
+            <w:pPr>
+              <w:pStyle w:val="LOnormal"/>
+              <w:keepNext w:val="false"/>
+              <w:keepLines w:val="false"/>
+              <w:widowControl w:val="false"/>
               <w:shd w:val="clear" w:fill="auto"/>
               <w:spacing w:lineRule="auto" w:line="240" w:before="0" w:after="0"/>
               <w:ind w:left="0" w:right="0" w:hanging="0"/>
@@ -1751,22 +1697,21 @@
         </w:tc>
         <w:tc>
           <w:tcPr>
-            <w:tcW w:w="1759" w:type="dxa"/>
-            <w:tcBorders>
-              <w:top w:val="single" w:sz="8" w:space="0" w:color="000000"/>
-              <w:left w:val="single" w:sz="8" w:space="0" w:color="000000"/>
-              <w:bottom w:val="single" w:sz="8" w:space="0" w:color="000000"/>
-              <w:right w:val="single" w:sz="8" w:space="0" w:color="000000"/>
-            </w:tcBorders>
-            <w:shd w:fill="auto" w:val="clear"/>
-          </w:tcPr>
-          <w:p>
-            <w:pPr>
-              <w:pStyle w:val="Normal1"/>
-              <w:keepNext w:val="false"/>
-              <w:keepLines w:val="false"/>
-              <w:widowControl w:val="false"/>
-              <w:pBdr/>
+            <w:tcW w:w="1763" w:type="dxa"/>
+            <w:tcBorders>
+              <w:top w:val="single" w:sz="8" w:space="0" w:color="000000"/>
+              <w:left w:val="single" w:sz="8" w:space="0" w:color="000000"/>
+              <w:bottom w:val="single" w:sz="8" w:space="0" w:color="000000"/>
+              <w:right w:val="single" w:sz="8" w:space="0" w:color="000000"/>
+            </w:tcBorders>
+            <w:shd w:fill="auto" w:val="clear"/>
+          </w:tcPr>
+          <w:p>
+            <w:pPr>
+              <w:pStyle w:val="LOnormal"/>
+              <w:keepNext w:val="false"/>
+              <w:keepLines w:val="false"/>
+              <w:widowControl w:val="false"/>
               <w:shd w:val="clear" w:fill="auto"/>
               <w:spacing w:lineRule="auto" w:line="240" w:before="0" w:after="0"/>
               <w:ind w:left="0" w:right="0" w:hanging="0"/>
@@ -1784,22 +1729,21 @@
         <w:trPr/>
         <w:tc>
           <w:tcPr>
-            <w:tcW w:w="644" w:type="dxa"/>
-            <w:tcBorders>
-              <w:top w:val="single" w:sz="8" w:space="0" w:color="000000"/>
-              <w:left w:val="single" w:sz="8" w:space="0" w:color="000000"/>
-              <w:bottom w:val="single" w:sz="8" w:space="0" w:color="000000"/>
-              <w:right w:val="single" w:sz="8" w:space="0" w:color="000000"/>
-            </w:tcBorders>
-            <w:shd w:fill="auto" w:val="clear"/>
-          </w:tcPr>
-          <w:p>
-            <w:pPr>
-              <w:pStyle w:val="Normal1"/>
-              <w:keepNext w:val="false"/>
-              <w:keepLines w:val="false"/>
-              <w:widowControl w:val="false"/>
-              <w:pBdr/>
+            <w:tcW w:w="643" w:type="dxa"/>
+            <w:tcBorders>
+              <w:top w:val="single" w:sz="8" w:space="0" w:color="000000"/>
+              <w:left w:val="single" w:sz="8" w:space="0" w:color="000000"/>
+              <w:bottom w:val="single" w:sz="8" w:space="0" w:color="000000"/>
+              <w:right w:val="single" w:sz="8" w:space="0" w:color="000000"/>
+            </w:tcBorders>
+            <w:shd w:fill="auto" w:val="clear"/>
+          </w:tcPr>
+          <w:p>
+            <w:pPr>
+              <w:pStyle w:val="LOnormal"/>
+              <w:keepNext w:val="false"/>
+              <w:keepLines w:val="false"/>
+              <w:widowControl w:val="false"/>
               <w:shd w:val="clear" w:fill="auto"/>
               <w:spacing w:lineRule="auto" w:line="240" w:before="0" w:after="0"/>
               <w:ind w:left="0" w:right="0" w:hanging="0"/>
@@ -1825,11 +1769,10 @@
           </w:tcPr>
           <w:p>
             <w:pPr>
-              <w:pStyle w:val="Normal1"/>
-              <w:keepNext w:val="false"/>
-              <w:keepLines w:val="false"/>
-              <w:widowControl w:val="false"/>
-              <w:pBdr/>
+              <w:pStyle w:val="LOnormal"/>
+              <w:keepNext w:val="false"/>
+              <w:keepLines w:val="false"/>
+              <w:widowControl w:val="false"/>
               <w:shd w:val="clear" w:fill="auto"/>
               <w:spacing w:lineRule="auto" w:line="240" w:before="0" w:after="0"/>
               <w:ind w:left="0" w:right="0" w:hanging="0"/>
@@ -1844,22 +1787,21 @@
         </w:tc>
         <w:tc>
           <w:tcPr>
-            <w:tcW w:w="3299" w:type="dxa"/>
-            <w:tcBorders>
-              <w:top w:val="single" w:sz="8" w:space="0" w:color="000000"/>
-              <w:left w:val="single" w:sz="8" w:space="0" w:color="000000"/>
-              <w:bottom w:val="single" w:sz="8" w:space="0" w:color="000000"/>
-              <w:right w:val="single" w:sz="8" w:space="0" w:color="000000"/>
-            </w:tcBorders>
-            <w:shd w:fill="auto" w:val="clear"/>
-          </w:tcPr>
-          <w:p>
-            <w:pPr>
-              <w:pStyle w:val="Normal1"/>
-              <w:keepNext w:val="false"/>
-              <w:keepLines w:val="false"/>
-              <w:widowControl w:val="false"/>
-              <w:pBdr/>
+            <w:tcW w:w="3298" w:type="dxa"/>
+            <w:tcBorders>
+              <w:top w:val="single" w:sz="8" w:space="0" w:color="000000"/>
+              <w:left w:val="single" w:sz="8" w:space="0" w:color="000000"/>
+              <w:bottom w:val="single" w:sz="8" w:space="0" w:color="000000"/>
+              <w:right w:val="single" w:sz="8" w:space="0" w:color="000000"/>
+            </w:tcBorders>
+            <w:shd w:fill="auto" w:val="clear"/>
+          </w:tcPr>
+          <w:p>
+            <w:pPr>
+              <w:pStyle w:val="LOnormal"/>
+              <w:keepNext w:val="false"/>
+              <w:keepLines w:val="false"/>
+              <w:widowControl w:val="false"/>
               <w:shd w:val="clear" w:fill="auto"/>
               <w:spacing w:lineRule="auto" w:line="240" w:before="0" w:after="0"/>
               <w:ind w:left="0" w:right="0" w:hanging="0"/>
@@ -1885,11 +1827,10 @@
           </w:tcPr>
           <w:p>
             <w:pPr>
-              <w:pStyle w:val="Normal1"/>
-              <w:keepNext w:val="false"/>
-              <w:keepLines w:val="false"/>
-              <w:widowControl w:val="false"/>
-              <w:pBdr/>
+              <w:pStyle w:val="LOnormal"/>
+              <w:keepNext w:val="false"/>
+              <w:keepLines w:val="false"/>
+              <w:widowControl w:val="false"/>
               <w:shd w:val="clear" w:fill="auto"/>
               <w:spacing w:lineRule="auto" w:line="240" w:before="0" w:after="0"/>
               <w:ind w:left="0" w:right="0" w:hanging="0"/>
@@ -1904,22 +1845,21 @@
         </w:tc>
         <w:tc>
           <w:tcPr>
-            <w:tcW w:w="3674" w:type="dxa"/>
-            <w:tcBorders>
-              <w:top w:val="single" w:sz="8" w:space="0" w:color="000000"/>
-              <w:left w:val="single" w:sz="8" w:space="0" w:color="000000"/>
-              <w:bottom w:val="single" w:sz="8" w:space="0" w:color="000000"/>
-              <w:right w:val="single" w:sz="8" w:space="0" w:color="000000"/>
-            </w:tcBorders>
-            <w:shd w:fill="auto" w:val="clear"/>
-          </w:tcPr>
-          <w:p>
-            <w:pPr>
-              <w:pStyle w:val="Normal1"/>
-              <w:keepNext w:val="false"/>
-              <w:keepLines w:val="false"/>
-              <w:widowControl w:val="false"/>
-              <w:pBdr/>
+            <w:tcW w:w="3673" w:type="dxa"/>
+            <w:tcBorders>
+              <w:top w:val="single" w:sz="8" w:space="0" w:color="000000"/>
+              <w:left w:val="single" w:sz="8" w:space="0" w:color="000000"/>
+              <w:bottom w:val="single" w:sz="8" w:space="0" w:color="000000"/>
+              <w:right w:val="single" w:sz="8" w:space="0" w:color="000000"/>
+            </w:tcBorders>
+            <w:shd w:fill="auto" w:val="clear"/>
+          </w:tcPr>
+          <w:p>
+            <w:pPr>
+              <w:pStyle w:val="LOnormal"/>
+              <w:keepNext w:val="false"/>
+              <w:keepLines w:val="false"/>
+              <w:widowControl w:val="false"/>
               <w:shd w:val="clear" w:fill="auto"/>
               <w:spacing w:lineRule="auto" w:line="240" w:before="0" w:after="0"/>
               <w:ind w:left="0" w:right="0" w:hanging="0"/>
@@ -1934,22 +1874,21 @@
         </w:tc>
         <w:tc>
           <w:tcPr>
-            <w:tcW w:w="674" w:type="dxa"/>
-            <w:tcBorders>
-              <w:top w:val="single" w:sz="8" w:space="0" w:color="000000"/>
-              <w:left w:val="single" w:sz="8" w:space="0" w:color="000000"/>
-              <w:bottom w:val="single" w:sz="8" w:space="0" w:color="000000"/>
-              <w:right w:val="single" w:sz="8" w:space="0" w:color="000000"/>
-            </w:tcBorders>
-            <w:shd w:fill="auto" w:val="clear"/>
-          </w:tcPr>
-          <w:p>
-            <w:pPr>
-              <w:pStyle w:val="Normal1"/>
-              <w:keepNext w:val="false"/>
-              <w:keepLines w:val="false"/>
-              <w:widowControl w:val="false"/>
-              <w:pBdr/>
+            <w:tcW w:w="673" w:type="dxa"/>
+            <w:tcBorders>
+              <w:top w:val="single" w:sz="8" w:space="0" w:color="000000"/>
+              <w:left w:val="single" w:sz="8" w:space="0" w:color="000000"/>
+              <w:bottom w:val="single" w:sz="8" w:space="0" w:color="000000"/>
+              <w:right w:val="single" w:sz="8" w:space="0" w:color="000000"/>
+            </w:tcBorders>
+            <w:shd w:fill="auto" w:val="clear"/>
+          </w:tcPr>
+          <w:p>
+            <w:pPr>
+              <w:pStyle w:val="LOnormal"/>
+              <w:keepNext w:val="false"/>
+              <w:keepLines w:val="false"/>
+              <w:widowControl w:val="false"/>
               <w:shd w:val="clear" w:fill="auto"/>
               <w:spacing w:lineRule="auto" w:line="240" w:before="0" w:after="0"/>
               <w:ind w:left="0" w:right="0" w:hanging="0"/>
@@ -1964,31 +1903,30 @@
         </w:tc>
         <w:tc>
           <w:tcPr>
-            <w:tcW w:w="1759" w:type="dxa"/>
-            <w:tcBorders>
-              <w:top w:val="single" w:sz="8" w:space="0" w:color="000000"/>
-              <w:left w:val="single" w:sz="8" w:space="0" w:color="000000"/>
-              <w:bottom w:val="single" w:sz="8" w:space="0" w:color="000000"/>
-              <w:right w:val="single" w:sz="8" w:space="0" w:color="000000"/>
-            </w:tcBorders>
-            <w:shd w:fill="auto" w:val="clear"/>
-          </w:tcPr>
-          <w:p>
-            <w:pPr>
-              <w:pStyle w:val="Normal1"/>
-              <w:keepNext w:val="false"/>
-              <w:keepLines w:val="false"/>
-              <w:widowControl w:val="false"/>
-              <w:pBdr/>
-              <w:shd w:val="clear" w:fill="auto"/>
-              <w:spacing w:lineRule="auto" w:line="240" w:before="0" w:after="0"/>
-              <w:ind w:left="0" w:right="0" w:hanging="0"/>
-              <w:jc w:val="left"/>
-              <w:rPr/>
-            </w:pPr>
-            <w:r>
-              <w:rPr/>
-              <w:t>In progress</w:t>
+            <w:tcW w:w="1763" w:type="dxa"/>
+            <w:tcBorders>
+              <w:top w:val="single" w:sz="8" w:space="0" w:color="000000"/>
+              <w:left w:val="single" w:sz="8" w:space="0" w:color="000000"/>
+              <w:bottom w:val="single" w:sz="8" w:space="0" w:color="000000"/>
+              <w:right w:val="single" w:sz="8" w:space="0" w:color="000000"/>
+            </w:tcBorders>
+            <w:shd w:fill="auto" w:val="clear"/>
+          </w:tcPr>
+          <w:p>
+            <w:pPr>
+              <w:pStyle w:val="LOnormal"/>
+              <w:keepNext w:val="false"/>
+              <w:keepLines w:val="false"/>
+              <w:widowControl w:val="false"/>
+              <w:shd w:val="clear" w:fill="auto"/>
+              <w:spacing w:lineRule="auto" w:line="240" w:before="0" w:after="0"/>
+              <w:ind w:left="0" w:right="0" w:hanging="0"/>
+              <w:jc w:val="left"/>
+              <w:rPr/>
+            </w:pPr>
+            <w:r>
+              <w:rPr/>
+              <w:t>To be started</w:t>
             </w:r>
           </w:p>
         </w:tc>
@@ -1997,22 +1935,21 @@
         <w:trPr/>
         <w:tc>
           <w:tcPr>
-            <w:tcW w:w="644" w:type="dxa"/>
-            <w:tcBorders>
-              <w:top w:val="single" w:sz="8" w:space="0" w:color="000000"/>
-              <w:left w:val="single" w:sz="8" w:space="0" w:color="000000"/>
-              <w:bottom w:val="single" w:sz="8" w:space="0" w:color="000000"/>
-              <w:right w:val="single" w:sz="8" w:space="0" w:color="000000"/>
-            </w:tcBorders>
-            <w:shd w:fill="auto" w:val="clear"/>
-          </w:tcPr>
-          <w:p>
-            <w:pPr>
-              <w:pStyle w:val="Normal1"/>
-              <w:keepNext w:val="false"/>
-              <w:keepLines w:val="false"/>
-              <w:widowControl w:val="false"/>
-              <w:pBdr/>
+            <w:tcW w:w="643" w:type="dxa"/>
+            <w:tcBorders>
+              <w:top w:val="single" w:sz="8" w:space="0" w:color="000000"/>
+              <w:left w:val="single" w:sz="8" w:space="0" w:color="000000"/>
+              <w:bottom w:val="single" w:sz="8" w:space="0" w:color="000000"/>
+              <w:right w:val="single" w:sz="8" w:space="0" w:color="000000"/>
+            </w:tcBorders>
+            <w:shd w:fill="auto" w:val="clear"/>
+          </w:tcPr>
+          <w:p>
+            <w:pPr>
+              <w:pStyle w:val="LOnormal"/>
+              <w:keepNext w:val="false"/>
+              <w:keepLines w:val="false"/>
+              <w:widowControl w:val="false"/>
               <w:shd w:val="clear" w:fill="auto"/>
               <w:spacing w:lineRule="auto" w:line="240" w:before="0" w:after="0"/>
               <w:ind w:left="0" w:right="0" w:hanging="0"/>
@@ -2038,11 +1975,10 @@
           </w:tcPr>
           <w:p>
             <w:pPr>
-              <w:pStyle w:val="Normal1"/>
-              <w:keepNext w:val="false"/>
-              <w:keepLines w:val="false"/>
-              <w:widowControl w:val="false"/>
-              <w:pBdr/>
+              <w:pStyle w:val="LOnormal"/>
+              <w:keepNext w:val="false"/>
+              <w:keepLines w:val="false"/>
+              <w:widowControl w:val="false"/>
               <w:shd w:val="clear" w:fill="auto"/>
               <w:spacing w:lineRule="auto" w:line="240" w:before="0" w:after="0"/>
               <w:ind w:left="0" w:right="0" w:hanging="0"/>
@@ -2057,22 +1993,21 @@
         </w:tc>
         <w:tc>
           <w:tcPr>
-            <w:tcW w:w="3299" w:type="dxa"/>
-            <w:tcBorders>
-              <w:top w:val="single" w:sz="8" w:space="0" w:color="000000"/>
-              <w:left w:val="single" w:sz="8" w:space="0" w:color="000000"/>
-              <w:bottom w:val="single" w:sz="8" w:space="0" w:color="000000"/>
-              <w:right w:val="single" w:sz="8" w:space="0" w:color="000000"/>
-            </w:tcBorders>
-            <w:shd w:fill="auto" w:val="clear"/>
-          </w:tcPr>
-          <w:p>
-            <w:pPr>
-              <w:pStyle w:val="Normal1"/>
-              <w:keepNext w:val="false"/>
-              <w:keepLines w:val="false"/>
-              <w:widowControl w:val="false"/>
-              <w:pBdr/>
+            <w:tcW w:w="3298" w:type="dxa"/>
+            <w:tcBorders>
+              <w:top w:val="single" w:sz="8" w:space="0" w:color="000000"/>
+              <w:left w:val="single" w:sz="8" w:space="0" w:color="000000"/>
+              <w:bottom w:val="single" w:sz="8" w:space="0" w:color="000000"/>
+              <w:right w:val="single" w:sz="8" w:space="0" w:color="000000"/>
+            </w:tcBorders>
+            <w:shd w:fill="auto" w:val="clear"/>
+          </w:tcPr>
+          <w:p>
+            <w:pPr>
+              <w:pStyle w:val="LOnormal"/>
+              <w:keepNext w:val="false"/>
+              <w:keepLines w:val="false"/>
+              <w:widowControl w:val="false"/>
               <w:shd w:val="clear" w:fill="auto"/>
               <w:spacing w:lineRule="auto" w:line="240" w:before="0" w:after="0"/>
               <w:ind w:left="0" w:right="0" w:hanging="0"/>
@@ -2098,11 +2033,10 @@
           </w:tcPr>
           <w:p>
             <w:pPr>
-              <w:pStyle w:val="Normal1"/>
-              <w:keepNext w:val="false"/>
-              <w:keepLines w:val="false"/>
-              <w:widowControl w:val="false"/>
-              <w:pBdr/>
+              <w:pStyle w:val="LOnormal"/>
+              <w:keepNext w:val="false"/>
+              <w:keepLines w:val="false"/>
+              <w:widowControl w:val="false"/>
               <w:shd w:val="clear" w:fill="auto"/>
               <w:spacing w:lineRule="auto" w:line="240" w:before="0" w:after="0"/>
               <w:ind w:left="0" w:right="0" w:hanging="0"/>
@@ -2117,22 +2051,21 @@
         </w:tc>
         <w:tc>
           <w:tcPr>
-            <w:tcW w:w="3674" w:type="dxa"/>
-            <w:tcBorders>
-              <w:top w:val="single" w:sz="8" w:space="0" w:color="000000"/>
-              <w:left w:val="single" w:sz="8" w:space="0" w:color="000000"/>
-              <w:bottom w:val="single" w:sz="8" w:space="0" w:color="000000"/>
-              <w:right w:val="single" w:sz="8" w:space="0" w:color="000000"/>
-            </w:tcBorders>
-            <w:shd w:fill="auto" w:val="clear"/>
-          </w:tcPr>
-          <w:p>
-            <w:pPr>
-              <w:pStyle w:val="Normal1"/>
-              <w:keepNext w:val="false"/>
-              <w:keepLines w:val="false"/>
-              <w:widowControl w:val="false"/>
-              <w:pBdr/>
+            <w:tcW w:w="3673" w:type="dxa"/>
+            <w:tcBorders>
+              <w:top w:val="single" w:sz="8" w:space="0" w:color="000000"/>
+              <w:left w:val="single" w:sz="8" w:space="0" w:color="000000"/>
+              <w:bottom w:val="single" w:sz="8" w:space="0" w:color="000000"/>
+              <w:right w:val="single" w:sz="8" w:space="0" w:color="000000"/>
+            </w:tcBorders>
+            <w:shd w:fill="auto" w:val="clear"/>
+          </w:tcPr>
+          <w:p>
+            <w:pPr>
+              <w:pStyle w:val="LOnormal"/>
+              <w:keepNext w:val="false"/>
+              <w:keepLines w:val="false"/>
+              <w:widowControl w:val="false"/>
               <w:shd w:val="clear" w:fill="auto"/>
               <w:spacing w:lineRule="auto" w:line="240" w:before="0" w:after="0"/>
               <w:ind w:left="0" w:right="0" w:hanging="0"/>
@@ -2147,22 +2080,21 @@
         </w:tc>
         <w:tc>
           <w:tcPr>
-            <w:tcW w:w="674" w:type="dxa"/>
-            <w:tcBorders>
-              <w:top w:val="single" w:sz="8" w:space="0" w:color="000000"/>
-              <w:left w:val="single" w:sz="8" w:space="0" w:color="000000"/>
-              <w:bottom w:val="single" w:sz="8" w:space="0" w:color="000000"/>
-              <w:right w:val="single" w:sz="8" w:space="0" w:color="000000"/>
-            </w:tcBorders>
-            <w:shd w:fill="auto" w:val="clear"/>
-          </w:tcPr>
-          <w:p>
-            <w:pPr>
-              <w:pStyle w:val="Normal1"/>
-              <w:keepNext w:val="false"/>
-              <w:keepLines w:val="false"/>
-              <w:widowControl w:val="false"/>
-              <w:pBdr/>
+            <w:tcW w:w="673" w:type="dxa"/>
+            <w:tcBorders>
+              <w:top w:val="single" w:sz="8" w:space="0" w:color="000000"/>
+              <w:left w:val="single" w:sz="8" w:space="0" w:color="000000"/>
+              <w:bottom w:val="single" w:sz="8" w:space="0" w:color="000000"/>
+              <w:right w:val="single" w:sz="8" w:space="0" w:color="000000"/>
+            </w:tcBorders>
+            <w:shd w:fill="auto" w:val="clear"/>
+          </w:tcPr>
+          <w:p>
+            <w:pPr>
+              <w:pStyle w:val="LOnormal"/>
+              <w:keepNext w:val="false"/>
+              <w:keepLines w:val="false"/>
+              <w:widowControl w:val="false"/>
               <w:shd w:val="clear" w:fill="auto"/>
               <w:spacing w:lineRule="auto" w:line="240" w:before="0" w:after="0"/>
               <w:ind w:left="0" w:right="0" w:hanging="0"/>
@@ -2177,31 +2109,30 @@
         </w:tc>
         <w:tc>
           <w:tcPr>
-            <w:tcW w:w="1759" w:type="dxa"/>
-            <w:tcBorders>
-              <w:top w:val="single" w:sz="8" w:space="0" w:color="000000"/>
-              <w:left w:val="single" w:sz="8" w:space="0" w:color="000000"/>
-              <w:bottom w:val="single" w:sz="8" w:space="0" w:color="000000"/>
-              <w:right w:val="single" w:sz="8" w:space="0" w:color="000000"/>
-            </w:tcBorders>
-            <w:shd w:fill="auto" w:val="clear"/>
-          </w:tcPr>
-          <w:p>
-            <w:pPr>
-              <w:pStyle w:val="Normal1"/>
-              <w:keepNext w:val="false"/>
-              <w:keepLines w:val="false"/>
-              <w:widowControl w:val="false"/>
-              <w:pBdr/>
-              <w:shd w:val="clear" w:fill="auto"/>
-              <w:spacing w:lineRule="auto" w:line="240" w:before="0" w:after="0"/>
-              <w:ind w:left="0" w:right="0" w:hanging="0"/>
-              <w:jc w:val="left"/>
-              <w:rPr/>
-            </w:pPr>
-            <w:r>
-              <w:rPr/>
-              <w:t>In progress</w:t>
+            <w:tcW w:w="1763" w:type="dxa"/>
+            <w:tcBorders>
+              <w:top w:val="single" w:sz="8" w:space="0" w:color="000000"/>
+              <w:left w:val="single" w:sz="8" w:space="0" w:color="000000"/>
+              <w:bottom w:val="single" w:sz="8" w:space="0" w:color="000000"/>
+              <w:right w:val="single" w:sz="8" w:space="0" w:color="000000"/>
+            </w:tcBorders>
+            <w:shd w:fill="auto" w:val="clear"/>
+          </w:tcPr>
+          <w:p>
+            <w:pPr>
+              <w:pStyle w:val="LOnormal"/>
+              <w:keepNext w:val="false"/>
+              <w:keepLines w:val="false"/>
+              <w:widowControl w:val="false"/>
+              <w:shd w:val="clear" w:fill="auto"/>
+              <w:spacing w:lineRule="auto" w:line="240" w:before="0" w:after="0"/>
+              <w:ind w:left="0" w:right="0" w:hanging="0"/>
+              <w:jc w:val="left"/>
+              <w:rPr/>
+            </w:pPr>
+            <w:r>
+              <w:rPr/>
+              <w:t>To be started</w:t>
             </w:r>
           </w:p>
         </w:tc>
@@ -2210,22 +2141,21 @@
         <w:trPr/>
         <w:tc>
           <w:tcPr>
-            <w:tcW w:w="644" w:type="dxa"/>
-            <w:tcBorders>
-              <w:top w:val="single" w:sz="8" w:space="0" w:color="000000"/>
-              <w:left w:val="single" w:sz="8" w:space="0" w:color="000000"/>
-              <w:bottom w:val="single" w:sz="8" w:space="0" w:color="000000"/>
-              <w:right w:val="single" w:sz="8" w:space="0" w:color="000000"/>
-            </w:tcBorders>
-            <w:shd w:fill="auto" w:val="clear"/>
-          </w:tcPr>
-          <w:p>
-            <w:pPr>
-              <w:pStyle w:val="Normal1"/>
-              <w:keepNext w:val="false"/>
-              <w:keepLines w:val="false"/>
-              <w:widowControl w:val="false"/>
-              <w:pBdr/>
+            <w:tcW w:w="643" w:type="dxa"/>
+            <w:tcBorders>
+              <w:top w:val="single" w:sz="8" w:space="0" w:color="000000"/>
+              <w:left w:val="single" w:sz="8" w:space="0" w:color="000000"/>
+              <w:bottom w:val="single" w:sz="8" w:space="0" w:color="000000"/>
+              <w:right w:val="single" w:sz="8" w:space="0" w:color="000000"/>
+            </w:tcBorders>
+            <w:shd w:fill="auto" w:val="clear"/>
+          </w:tcPr>
+          <w:p>
+            <w:pPr>
+              <w:pStyle w:val="LOnormal"/>
+              <w:keepNext w:val="false"/>
+              <w:keepLines w:val="false"/>
+              <w:widowControl w:val="false"/>
               <w:shd w:val="clear" w:fill="auto"/>
               <w:spacing w:lineRule="auto" w:line="240" w:before="0" w:after="0"/>
               <w:ind w:left="0" w:right="0" w:hanging="0"/>
@@ -2251,11 +2181,10 @@
           </w:tcPr>
           <w:p>
             <w:pPr>
-              <w:pStyle w:val="Normal1"/>
-              <w:keepNext w:val="false"/>
-              <w:keepLines w:val="false"/>
-              <w:widowControl w:val="false"/>
-              <w:pBdr/>
+              <w:pStyle w:val="LOnormal"/>
+              <w:keepNext w:val="false"/>
+              <w:keepLines w:val="false"/>
+              <w:widowControl w:val="false"/>
               <w:shd w:val="clear" w:fill="auto"/>
               <w:spacing w:lineRule="auto" w:line="240" w:before="0" w:after="0"/>
               <w:ind w:left="0" w:right="0" w:hanging="0"/>
@@ -2270,22 +2199,21 @@
         </w:tc>
         <w:tc>
           <w:tcPr>
-            <w:tcW w:w="3299" w:type="dxa"/>
-            <w:tcBorders>
-              <w:top w:val="single" w:sz="8" w:space="0" w:color="000000"/>
-              <w:left w:val="single" w:sz="8" w:space="0" w:color="000000"/>
-              <w:bottom w:val="single" w:sz="8" w:space="0" w:color="000000"/>
-              <w:right w:val="single" w:sz="8" w:space="0" w:color="000000"/>
-            </w:tcBorders>
-            <w:shd w:fill="auto" w:val="clear"/>
-          </w:tcPr>
-          <w:p>
-            <w:pPr>
-              <w:pStyle w:val="Normal1"/>
-              <w:keepNext w:val="false"/>
-              <w:keepLines w:val="false"/>
-              <w:widowControl w:val="false"/>
-              <w:pBdr/>
+            <w:tcW w:w="3298" w:type="dxa"/>
+            <w:tcBorders>
+              <w:top w:val="single" w:sz="8" w:space="0" w:color="000000"/>
+              <w:left w:val="single" w:sz="8" w:space="0" w:color="000000"/>
+              <w:bottom w:val="single" w:sz="8" w:space="0" w:color="000000"/>
+              <w:right w:val="single" w:sz="8" w:space="0" w:color="000000"/>
+            </w:tcBorders>
+            <w:shd w:fill="auto" w:val="clear"/>
+          </w:tcPr>
+          <w:p>
+            <w:pPr>
+              <w:pStyle w:val="LOnormal"/>
+              <w:keepNext w:val="false"/>
+              <w:keepLines w:val="false"/>
+              <w:widowControl w:val="false"/>
               <w:shd w:val="clear" w:fill="auto"/>
               <w:spacing w:lineRule="auto" w:line="240" w:before="0" w:after="0"/>
               <w:ind w:left="0" w:right="0" w:hanging="0"/>
@@ -2327,11 +2255,10 @@
           </w:tcPr>
           <w:p>
             <w:pPr>
-              <w:pStyle w:val="Normal1"/>
-              <w:keepNext w:val="false"/>
-              <w:keepLines w:val="false"/>
-              <w:widowControl w:val="false"/>
-              <w:pBdr/>
+              <w:pStyle w:val="LOnormal"/>
+              <w:keepNext w:val="false"/>
+              <w:keepLines w:val="false"/>
+              <w:widowControl w:val="false"/>
               <w:shd w:val="clear" w:fill="auto"/>
               <w:spacing w:lineRule="auto" w:line="240" w:before="0" w:after="0"/>
               <w:ind w:left="0" w:right="0" w:hanging="0"/>
@@ -2346,22 +2273,21 @@
         </w:tc>
         <w:tc>
           <w:tcPr>
-            <w:tcW w:w="3674" w:type="dxa"/>
-            <w:tcBorders>
-              <w:top w:val="single" w:sz="8" w:space="0" w:color="000000"/>
-              <w:left w:val="single" w:sz="8" w:space="0" w:color="000000"/>
-              <w:bottom w:val="single" w:sz="8" w:space="0" w:color="000000"/>
-              <w:right w:val="single" w:sz="8" w:space="0" w:color="000000"/>
-            </w:tcBorders>
-            <w:shd w:fill="auto" w:val="clear"/>
-          </w:tcPr>
-          <w:p>
-            <w:pPr>
-              <w:pStyle w:val="Normal1"/>
-              <w:keepNext w:val="false"/>
-              <w:keepLines w:val="false"/>
-              <w:widowControl w:val="false"/>
-              <w:pBdr/>
+            <w:tcW w:w="3673" w:type="dxa"/>
+            <w:tcBorders>
+              <w:top w:val="single" w:sz="8" w:space="0" w:color="000000"/>
+              <w:left w:val="single" w:sz="8" w:space="0" w:color="000000"/>
+              <w:bottom w:val="single" w:sz="8" w:space="0" w:color="000000"/>
+              <w:right w:val="single" w:sz="8" w:space="0" w:color="000000"/>
+            </w:tcBorders>
+            <w:shd w:fill="auto" w:val="clear"/>
+          </w:tcPr>
+          <w:p>
+            <w:pPr>
+              <w:pStyle w:val="LOnormal"/>
+              <w:keepNext w:val="false"/>
+              <w:keepLines w:val="false"/>
+              <w:widowControl w:val="false"/>
               <w:shd w:val="clear" w:fill="auto"/>
               <w:spacing w:lineRule="auto" w:line="240" w:before="0" w:after="0"/>
               <w:ind w:left="0" w:right="0" w:hanging="0"/>
@@ -2376,22 +2302,21 @@
         </w:tc>
         <w:tc>
           <w:tcPr>
-            <w:tcW w:w="674" w:type="dxa"/>
-            <w:tcBorders>
-              <w:top w:val="single" w:sz="8" w:space="0" w:color="000000"/>
-              <w:left w:val="single" w:sz="8" w:space="0" w:color="000000"/>
-              <w:bottom w:val="single" w:sz="8" w:space="0" w:color="000000"/>
-              <w:right w:val="single" w:sz="8" w:space="0" w:color="000000"/>
-            </w:tcBorders>
-            <w:shd w:fill="auto" w:val="clear"/>
-          </w:tcPr>
-          <w:p>
-            <w:pPr>
-              <w:pStyle w:val="Normal1"/>
-              <w:keepNext w:val="false"/>
-              <w:keepLines w:val="false"/>
-              <w:widowControl w:val="false"/>
-              <w:pBdr/>
+            <w:tcW w:w="673" w:type="dxa"/>
+            <w:tcBorders>
+              <w:top w:val="single" w:sz="8" w:space="0" w:color="000000"/>
+              <w:left w:val="single" w:sz="8" w:space="0" w:color="000000"/>
+              <w:bottom w:val="single" w:sz="8" w:space="0" w:color="000000"/>
+              <w:right w:val="single" w:sz="8" w:space="0" w:color="000000"/>
+            </w:tcBorders>
+            <w:shd w:fill="auto" w:val="clear"/>
+          </w:tcPr>
+          <w:p>
+            <w:pPr>
+              <w:pStyle w:val="LOnormal"/>
+              <w:keepNext w:val="false"/>
+              <w:keepLines w:val="false"/>
+              <w:widowControl w:val="false"/>
               <w:shd w:val="clear" w:fill="auto"/>
               <w:spacing w:lineRule="auto" w:line="240" w:before="0" w:after="0"/>
               <w:ind w:left="0" w:right="0" w:hanging="0"/>
@@ -2406,31 +2331,30 @@
         </w:tc>
         <w:tc>
           <w:tcPr>
-            <w:tcW w:w="1759" w:type="dxa"/>
-            <w:tcBorders>
-              <w:top w:val="single" w:sz="8" w:space="0" w:color="000000"/>
-              <w:left w:val="single" w:sz="8" w:space="0" w:color="000000"/>
-              <w:bottom w:val="single" w:sz="8" w:space="0" w:color="000000"/>
-              <w:right w:val="single" w:sz="8" w:space="0" w:color="000000"/>
-            </w:tcBorders>
-            <w:shd w:fill="auto" w:val="clear"/>
-          </w:tcPr>
-          <w:p>
-            <w:pPr>
-              <w:pStyle w:val="Normal1"/>
-              <w:keepNext w:val="false"/>
-              <w:keepLines w:val="false"/>
-              <w:widowControl w:val="false"/>
-              <w:pBdr/>
-              <w:shd w:val="clear" w:fill="auto"/>
-              <w:spacing w:lineRule="auto" w:line="240" w:before="0" w:after="0"/>
-              <w:ind w:left="0" w:right="0" w:hanging="0"/>
-              <w:jc w:val="left"/>
-              <w:rPr/>
-            </w:pPr>
-            <w:r>
-              <w:rPr/>
-              <w:t>In progress</w:t>
+            <w:tcW w:w="1763" w:type="dxa"/>
+            <w:tcBorders>
+              <w:top w:val="single" w:sz="8" w:space="0" w:color="000000"/>
+              <w:left w:val="single" w:sz="8" w:space="0" w:color="000000"/>
+              <w:bottom w:val="single" w:sz="8" w:space="0" w:color="000000"/>
+              <w:right w:val="single" w:sz="8" w:space="0" w:color="000000"/>
+            </w:tcBorders>
+            <w:shd w:fill="auto" w:val="clear"/>
+          </w:tcPr>
+          <w:p>
+            <w:pPr>
+              <w:pStyle w:val="LOnormal"/>
+              <w:keepNext w:val="false"/>
+              <w:keepLines w:val="false"/>
+              <w:widowControl w:val="false"/>
+              <w:shd w:val="clear" w:fill="auto"/>
+              <w:spacing w:lineRule="auto" w:line="240" w:before="0" w:after="0"/>
+              <w:ind w:left="0" w:right="0" w:hanging="0"/>
+              <w:jc w:val="left"/>
+              <w:rPr/>
+            </w:pPr>
+            <w:r>
+              <w:rPr/>
+              <w:t>To be started</w:t>
             </w:r>
           </w:p>
         </w:tc>
@@ -2439,22 +2363,21 @@
         <w:trPr/>
         <w:tc>
           <w:tcPr>
-            <w:tcW w:w="644" w:type="dxa"/>
-            <w:tcBorders>
-              <w:top w:val="single" w:sz="8" w:space="0" w:color="000000"/>
-              <w:left w:val="single" w:sz="8" w:space="0" w:color="000000"/>
-              <w:bottom w:val="single" w:sz="8" w:space="0" w:color="000000"/>
-              <w:right w:val="single" w:sz="8" w:space="0" w:color="000000"/>
-            </w:tcBorders>
-            <w:shd w:fill="auto" w:val="clear"/>
-          </w:tcPr>
-          <w:p>
-            <w:pPr>
-              <w:pStyle w:val="Normal1"/>
-              <w:keepNext w:val="false"/>
-              <w:keepLines w:val="false"/>
-              <w:widowControl w:val="false"/>
-              <w:pBdr/>
+            <w:tcW w:w="643" w:type="dxa"/>
+            <w:tcBorders>
+              <w:top w:val="single" w:sz="8" w:space="0" w:color="000000"/>
+              <w:left w:val="single" w:sz="8" w:space="0" w:color="000000"/>
+              <w:bottom w:val="single" w:sz="8" w:space="0" w:color="000000"/>
+              <w:right w:val="single" w:sz="8" w:space="0" w:color="000000"/>
+            </w:tcBorders>
+            <w:shd w:fill="auto" w:val="clear"/>
+          </w:tcPr>
+          <w:p>
+            <w:pPr>
+              <w:pStyle w:val="LOnormal"/>
+              <w:keepNext w:val="false"/>
+              <w:keepLines w:val="false"/>
+              <w:widowControl w:val="false"/>
               <w:shd w:val="clear" w:fill="auto"/>
               <w:spacing w:lineRule="auto" w:line="240" w:before="0" w:after="0"/>
               <w:ind w:left="0" w:right="0" w:hanging="0"/>
@@ -2479,40 +2402,38 @@
           </w:tcPr>
           <w:p>
             <w:pPr>
-              <w:pStyle w:val="Normal1"/>
-              <w:keepNext w:val="false"/>
-              <w:keepLines w:val="false"/>
-              <w:widowControl w:val="false"/>
-              <w:pBdr/>
-              <w:shd w:val="clear" w:fill="auto"/>
-              <w:spacing w:lineRule="auto" w:line="240" w:before="0" w:after="0"/>
-              <w:ind w:left="0" w:right="0" w:hanging="0"/>
-              <w:jc w:val="left"/>
-              <w:rPr/>
-            </w:pPr>
-            <w:r>
-              <w:rPr/>
-            </w:r>
-          </w:p>
-        </w:tc>
-        <w:tc>
-          <w:tcPr>
-            <w:tcW w:w="3299" w:type="dxa"/>
-            <w:tcBorders>
-              <w:top w:val="single" w:sz="8" w:space="0" w:color="000000"/>
-              <w:left w:val="single" w:sz="8" w:space="0" w:color="000000"/>
-              <w:bottom w:val="single" w:sz="8" w:space="0" w:color="000000"/>
-              <w:right w:val="single" w:sz="8" w:space="0" w:color="000000"/>
-            </w:tcBorders>
-            <w:shd w:fill="auto" w:val="clear"/>
-          </w:tcPr>
-          <w:p>
-            <w:pPr>
-              <w:pStyle w:val="Normal1"/>
-              <w:keepNext w:val="false"/>
-              <w:keepLines w:val="false"/>
-              <w:widowControl w:val="false"/>
-              <w:pBdr/>
+              <w:pStyle w:val="LOnormal"/>
+              <w:keepNext w:val="false"/>
+              <w:keepLines w:val="false"/>
+              <w:widowControl w:val="false"/>
+              <w:shd w:val="clear" w:fill="auto"/>
+              <w:spacing w:lineRule="auto" w:line="240" w:before="0" w:after="0"/>
+              <w:ind w:left="0" w:right="0" w:hanging="0"/>
+              <w:jc w:val="left"/>
+              <w:rPr/>
+            </w:pPr>
+            <w:r>
+              <w:rPr/>
+            </w:r>
+          </w:p>
+        </w:tc>
+        <w:tc>
+          <w:tcPr>
+            <w:tcW w:w="3298" w:type="dxa"/>
+            <w:tcBorders>
+              <w:top w:val="single" w:sz="8" w:space="0" w:color="000000"/>
+              <w:left w:val="single" w:sz="8" w:space="0" w:color="000000"/>
+              <w:bottom w:val="single" w:sz="8" w:space="0" w:color="000000"/>
+              <w:right w:val="single" w:sz="8" w:space="0" w:color="000000"/>
+            </w:tcBorders>
+            <w:shd w:fill="auto" w:val="clear"/>
+          </w:tcPr>
+          <w:p>
+            <w:pPr>
+              <w:pStyle w:val="LOnormal"/>
+              <w:keepNext w:val="false"/>
+              <w:keepLines w:val="false"/>
+              <w:widowControl w:val="false"/>
               <w:shd w:val="clear" w:fill="auto"/>
               <w:spacing w:lineRule="auto" w:line="240" w:before="0" w:after="0"/>
               <w:ind w:left="0" w:right="0" w:hanging="0"/>
@@ -2537,98 +2458,94 @@
           </w:tcPr>
           <w:p>
             <w:pPr>
-              <w:pStyle w:val="Normal1"/>
-              <w:keepNext w:val="false"/>
-              <w:keepLines w:val="false"/>
-              <w:widowControl w:val="false"/>
-              <w:pBdr/>
-              <w:shd w:val="clear" w:fill="auto"/>
-              <w:spacing w:lineRule="auto" w:line="240" w:before="0" w:after="0"/>
-              <w:ind w:left="0" w:right="0" w:hanging="0"/>
-              <w:jc w:val="left"/>
-              <w:rPr/>
-            </w:pPr>
-            <w:r>
-              <w:rPr/>
-            </w:r>
-          </w:p>
-        </w:tc>
-        <w:tc>
-          <w:tcPr>
-            <w:tcW w:w="3674" w:type="dxa"/>
-            <w:tcBorders>
-              <w:top w:val="single" w:sz="8" w:space="0" w:color="000000"/>
-              <w:left w:val="single" w:sz="8" w:space="0" w:color="000000"/>
-              <w:bottom w:val="single" w:sz="8" w:space="0" w:color="000000"/>
-              <w:right w:val="single" w:sz="8" w:space="0" w:color="000000"/>
-            </w:tcBorders>
-            <w:shd w:fill="auto" w:val="clear"/>
-          </w:tcPr>
-          <w:p>
-            <w:pPr>
-              <w:pStyle w:val="Normal1"/>
-              <w:keepNext w:val="false"/>
-              <w:keepLines w:val="false"/>
-              <w:widowControl w:val="false"/>
-              <w:pBdr/>
-              <w:shd w:val="clear" w:fill="auto"/>
-              <w:spacing w:lineRule="auto" w:line="240" w:before="0" w:after="0"/>
-              <w:ind w:left="0" w:right="0" w:hanging="0"/>
-              <w:jc w:val="left"/>
-              <w:rPr/>
-            </w:pPr>
-            <w:r>
-              <w:rPr/>
-            </w:r>
-          </w:p>
-        </w:tc>
-        <w:tc>
-          <w:tcPr>
-            <w:tcW w:w="674" w:type="dxa"/>
-            <w:tcBorders>
-              <w:top w:val="single" w:sz="8" w:space="0" w:color="000000"/>
-              <w:left w:val="single" w:sz="8" w:space="0" w:color="000000"/>
-              <w:bottom w:val="single" w:sz="8" w:space="0" w:color="000000"/>
-              <w:right w:val="single" w:sz="8" w:space="0" w:color="000000"/>
-            </w:tcBorders>
-            <w:shd w:fill="auto" w:val="clear"/>
-          </w:tcPr>
-          <w:p>
-            <w:pPr>
-              <w:pStyle w:val="Normal1"/>
-              <w:keepNext w:val="false"/>
-              <w:keepLines w:val="false"/>
-              <w:widowControl w:val="false"/>
-              <w:pBdr/>
-              <w:shd w:val="clear" w:fill="auto"/>
-              <w:spacing w:lineRule="auto" w:line="240" w:before="0" w:after="0"/>
-              <w:ind w:left="0" w:right="0" w:hanging="0"/>
-              <w:jc w:val="left"/>
-              <w:rPr/>
-            </w:pPr>
-            <w:r>
-              <w:rPr/>
-            </w:r>
-          </w:p>
-        </w:tc>
-        <w:tc>
-          <w:tcPr>
-            <w:tcW w:w="1759" w:type="dxa"/>
-            <w:tcBorders>
-              <w:top w:val="single" w:sz="8" w:space="0" w:color="000000"/>
-              <w:left w:val="single" w:sz="8" w:space="0" w:color="000000"/>
-              <w:bottom w:val="single" w:sz="8" w:space="0" w:color="000000"/>
-              <w:right w:val="single" w:sz="8" w:space="0" w:color="000000"/>
-            </w:tcBorders>
-            <w:shd w:fill="auto" w:val="clear"/>
-          </w:tcPr>
-          <w:p>
-            <w:pPr>
-              <w:pStyle w:val="Normal1"/>
-              <w:keepNext w:val="false"/>
-              <w:keepLines w:val="false"/>
-              <w:widowControl w:val="false"/>
-              <w:pBdr/>
+              <w:pStyle w:val="LOnormal"/>
+              <w:keepNext w:val="false"/>
+              <w:keepLines w:val="false"/>
+              <w:widowControl w:val="false"/>
+              <w:shd w:val="clear" w:fill="auto"/>
+              <w:spacing w:lineRule="auto" w:line="240" w:before="0" w:after="0"/>
+              <w:ind w:left="0" w:right="0" w:hanging="0"/>
+              <w:jc w:val="left"/>
+              <w:rPr/>
+            </w:pPr>
+            <w:r>
+              <w:rPr/>
+            </w:r>
+          </w:p>
+        </w:tc>
+        <w:tc>
+          <w:tcPr>
+            <w:tcW w:w="3673" w:type="dxa"/>
+            <w:tcBorders>
+              <w:top w:val="single" w:sz="8" w:space="0" w:color="000000"/>
+              <w:left w:val="single" w:sz="8" w:space="0" w:color="000000"/>
+              <w:bottom w:val="single" w:sz="8" w:space="0" w:color="000000"/>
+              <w:right w:val="single" w:sz="8" w:space="0" w:color="000000"/>
+            </w:tcBorders>
+            <w:shd w:fill="auto" w:val="clear"/>
+          </w:tcPr>
+          <w:p>
+            <w:pPr>
+              <w:pStyle w:val="LOnormal"/>
+              <w:keepNext w:val="false"/>
+              <w:keepLines w:val="false"/>
+              <w:widowControl w:val="false"/>
+              <w:shd w:val="clear" w:fill="auto"/>
+              <w:spacing w:lineRule="auto" w:line="240" w:before="0" w:after="0"/>
+              <w:ind w:left="0" w:right="0" w:hanging="0"/>
+              <w:jc w:val="left"/>
+              <w:rPr/>
+            </w:pPr>
+            <w:r>
+              <w:rPr/>
+            </w:r>
+          </w:p>
+        </w:tc>
+        <w:tc>
+          <w:tcPr>
+            <w:tcW w:w="673" w:type="dxa"/>
+            <w:tcBorders>
+              <w:top w:val="single" w:sz="8" w:space="0" w:color="000000"/>
+              <w:left w:val="single" w:sz="8" w:space="0" w:color="000000"/>
+              <w:bottom w:val="single" w:sz="8" w:space="0" w:color="000000"/>
+              <w:right w:val="single" w:sz="8" w:space="0" w:color="000000"/>
+            </w:tcBorders>
+            <w:shd w:fill="auto" w:val="clear"/>
+          </w:tcPr>
+          <w:p>
+            <w:pPr>
+              <w:pStyle w:val="LOnormal"/>
+              <w:keepNext w:val="false"/>
+              <w:keepLines w:val="false"/>
+              <w:widowControl w:val="false"/>
+              <w:shd w:val="clear" w:fill="auto"/>
+              <w:spacing w:lineRule="auto" w:line="240" w:before="0" w:after="0"/>
+              <w:ind w:left="0" w:right="0" w:hanging="0"/>
+              <w:jc w:val="left"/>
+              <w:rPr/>
+            </w:pPr>
+            <w:r>
+              <w:rPr/>
+            </w:r>
+          </w:p>
+        </w:tc>
+        <w:tc>
+          <w:tcPr>
+            <w:tcW w:w="1763" w:type="dxa"/>
+            <w:tcBorders>
+              <w:top w:val="single" w:sz="8" w:space="0" w:color="000000"/>
+              <w:left w:val="single" w:sz="8" w:space="0" w:color="000000"/>
+              <w:bottom w:val="single" w:sz="8" w:space="0" w:color="000000"/>
+              <w:right w:val="single" w:sz="8" w:space="0" w:color="000000"/>
+            </w:tcBorders>
+            <w:shd w:fill="auto" w:val="clear"/>
+          </w:tcPr>
+          <w:p>
+            <w:pPr>
+              <w:pStyle w:val="LOnormal"/>
+              <w:keepNext w:val="false"/>
+              <w:keepLines w:val="false"/>
+              <w:widowControl w:val="false"/>
               <w:shd w:val="clear" w:fill="auto"/>
               <w:spacing w:lineRule="auto" w:line="240" w:before="0" w:after="0"/>
               <w:ind w:left="0" w:right="0" w:hanging="0"/>
@@ -2644,7 +2561,7 @@
     </w:tbl>
     <w:p>
       <w:pPr>
-        <w:pStyle w:val="Normal1"/>
+        <w:pStyle w:val="LOnormal"/>
         <w:rPr/>
       </w:pPr>
       <w:r>
@@ -2670,7 +2587,6 @@
     <w:rPrDefault>
       <w:rPr>
         <w:rFonts w:ascii="Arial" w:hAnsi="Arial" w:eastAsia="Arial" w:cs="Arial"/>
-        <w:sz w:val="22"/>
         <w:szCs w:val="22"/>
         <w:lang w:val="en" w:eastAsia="zh-CN" w:bidi="hi-IN"/>
       </w:rPr>
@@ -2699,99 +2615,131 @@
   </w:style>
   <w:style w:type="paragraph" w:styleId="Heading1">
     <w:name w:val="Heading 1"/>
-    <w:basedOn w:val="Normal1"/>
-    <w:next w:val="Normal1"/>
+    <w:next w:val="LOnormal"/>
     <w:qFormat/>
     <w:pPr>
       <w:keepNext w:val="true"/>
       <w:keepLines/>
+      <w:widowControl/>
+      <w:bidi w:val="0"/>
       <w:spacing w:lineRule="auto" w:line="240" w:before="400" w:after="120"/>
+      <w:jc w:val="left"/>
     </w:pPr>
     <w:rPr>
+      <w:rFonts w:ascii="Arial" w:hAnsi="Arial" w:eastAsia="Arial" w:cs="Arial"/>
+      <w:color w:val="auto"/>
+      <w:kern w:val="0"/>
       <w:sz w:val="40"/>
       <w:szCs w:val="40"/>
+      <w:lang w:val="en" w:eastAsia="zh-CN" w:bidi="hi-IN"/>
     </w:rPr>
   </w:style>
   <w:style w:type="paragraph" w:styleId="Heading2">
     <w:name w:val="Heading 2"/>
-    <w:basedOn w:val="Normal1"/>
-    <w:next w:val="Normal1"/>
+    <w:next w:val="LOnormal"/>
     <w:qFormat/>
     <w:pPr>
       <w:keepNext w:val="true"/>
       <w:keepLines/>
+      <w:widowControl/>
+      <w:bidi w:val="0"/>
       <w:spacing w:lineRule="auto" w:line="240" w:before="360" w:after="120"/>
+      <w:jc w:val="left"/>
     </w:pPr>
     <w:rPr>
+      <w:rFonts w:ascii="Arial" w:hAnsi="Arial" w:eastAsia="Arial" w:cs="Arial"/>
       <w:b w:val="false"/>
+      <w:color w:val="auto"/>
+      <w:kern w:val="0"/>
       <w:sz w:val="32"/>
       <w:szCs w:val="32"/>
+      <w:lang w:val="en" w:eastAsia="zh-CN" w:bidi="hi-IN"/>
     </w:rPr>
   </w:style>
   <w:style w:type="paragraph" w:styleId="Heading3">
     <w:name w:val="Heading 3"/>
-    <w:basedOn w:val="Normal1"/>
-    <w:next w:val="Normal1"/>
+    <w:next w:val="LOnormal"/>
     <w:qFormat/>
     <w:pPr>
       <w:keepNext w:val="true"/>
       <w:keepLines/>
+      <w:widowControl/>
+      <w:bidi w:val="0"/>
       <w:spacing w:lineRule="auto" w:line="240" w:before="320" w:after="80"/>
+      <w:jc w:val="left"/>
     </w:pPr>
     <w:rPr>
+      <w:rFonts w:ascii="Arial" w:hAnsi="Arial" w:eastAsia="Arial" w:cs="Arial"/>
       <w:b w:val="false"/>
       <w:color w:val="434343"/>
+      <w:kern w:val="0"/>
       <w:sz w:val="28"/>
       <w:szCs w:val="28"/>
+      <w:lang w:val="en" w:eastAsia="zh-CN" w:bidi="hi-IN"/>
     </w:rPr>
   </w:style>
   <w:style w:type="paragraph" w:styleId="Heading4">
     <w:name w:val="Heading 4"/>
-    <w:basedOn w:val="Normal1"/>
-    <w:next w:val="Normal1"/>
+    <w:next w:val="LOnormal"/>
     <w:qFormat/>
     <w:pPr>
       <w:keepNext w:val="true"/>
       <w:keepLines/>
+      <w:widowControl/>
+      <w:bidi w:val="0"/>
       <w:spacing w:lineRule="auto" w:line="240" w:before="280" w:after="80"/>
+      <w:jc w:val="left"/>
     </w:pPr>
     <w:rPr>
+      <w:rFonts w:ascii="Arial" w:hAnsi="Arial" w:eastAsia="Arial" w:cs="Arial"/>
       <w:color w:val="666666"/>
+      <w:kern w:val="0"/>
       <w:sz w:val="24"/>
       <w:szCs w:val="24"/>
+      <w:lang w:val="en" w:eastAsia="zh-CN" w:bidi="hi-IN"/>
     </w:rPr>
   </w:style>
   <w:style w:type="paragraph" w:styleId="Heading5">
     <w:name w:val="Heading 5"/>
-    <w:basedOn w:val="Normal1"/>
-    <w:next w:val="Normal1"/>
+    <w:next w:val="LOnormal"/>
     <w:qFormat/>
     <w:pPr>
       <w:keepNext w:val="true"/>
       <w:keepLines/>
+      <w:widowControl/>
+      <w:bidi w:val="0"/>
       <w:spacing w:lineRule="auto" w:line="240" w:before="240" w:after="80"/>
+      <w:jc w:val="left"/>
     </w:pPr>
     <w:rPr>
+      <w:rFonts w:ascii="Arial" w:hAnsi="Arial" w:eastAsia="Arial" w:cs="Arial"/>
       <w:color w:val="666666"/>
+      <w:kern w:val="0"/>
       <w:sz w:val="22"/>
       <w:szCs w:val="22"/>
+      <w:lang w:val="en" w:eastAsia="zh-CN" w:bidi="hi-IN"/>
     </w:rPr>
   </w:style>
   <w:style w:type="paragraph" w:styleId="Heading6">
     <w:name w:val="Heading 6"/>
-    <w:basedOn w:val="Normal1"/>
-    <w:next w:val="Normal1"/>
+    <w:next w:val="LOnormal"/>
     <w:qFormat/>
     <w:pPr>
       <w:keepNext w:val="true"/>
       <w:keepLines/>
+      <w:widowControl/>
+      <w:bidi w:val="0"/>
       <w:spacing w:lineRule="auto" w:line="240" w:before="240" w:after="80"/>
+      <w:jc w:val="left"/>
     </w:pPr>
     <w:rPr>
+      <w:rFonts w:ascii="Arial" w:hAnsi="Arial" w:eastAsia="Arial" w:cs="Arial"/>
       <w:i/>
       <w:color w:val="666666"/>
+      <w:kern w:val="0"/>
       <w:sz w:val="22"/>
       <w:szCs w:val="22"/>
+      <w:lang w:val="en" w:eastAsia="zh-CN" w:bidi="hi-IN"/>
     </w:rPr>
   </w:style>
   <w:style w:type="paragraph" w:styleId="Heading">
@@ -2852,7 +2800,7 @@
       <w:rFonts w:cs="Arial"/>
     </w:rPr>
   </w:style>
-  <w:style w:type="paragraph" w:styleId="Normal1" w:default="1">
+  <w:style w:type="paragraph" w:styleId="LOnormal" w:default="1">
     <w:name w:val="LO-normal"/>
     <w:qFormat/>
     <w:pPr>
@@ -2872,8 +2820,8 @@
   </w:style>
   <w:style w:type="paragraph" w:styleId="Title">
     <w:name w:val="Title"/>
-    <w:basedOn w:val="Normal1"/>
-    <w:next w:val="Normal1"/>
+    <w:basedOn w:val="LOnormal"/>
+    <w:next w:val="LOnormal"/>
     <w:qFormat/>
     <w:pPr>
       <w:keepNext w:val="true"/>
@@ -2887,8 +2835,8 @@
   </w:style>
   <w:style w:type="paragraph" w:styleId="Subtitle">
     <w:name w:val="Subtitle"/>
-    <w:basedOn w:val="Normal1"/>
-    <w:next w:val="Normal1"/>
+    <w:basedOn w:val="LOnormal"/>
+    <w:next w:val="LOnormal"/>
     <w:qFormat/>
     <w:pPr>
       <w:keepNext w:val="true"/>

</xml_diff>